<commit_message>
Implementacion de envio de correo electronico
</commit_message>
<xml_diff>
--- a/Casos de Uso/CU5 - Ingreso de quejas realizado por el contribuyente_2020 (1).docx
+++ b/Casos de Uso/CU5 - Ingreso de quejas realizado por el contribuyente_2020 (1).docx
@@ -1,6 +1,6 @@
 
 <file path=word/document.xml><?xml version="1.0" encoding="utf-8"?>
-<w:document xmlns:wpc="http://schemas.microsoft.com/office/word/2010/wordprocessingCanvas" xmlns:cx="http://schemas.microsoft.com/office/drawing/2014/chartex" xmlns:cx1="http://schemas.microsoft.com/office/drawing/2015/9/8/chartex" xmlns:cx2="http://schemas.microsoft.com/office/drawing/2015/10/21/chartex" xmlns:cx3="http://schemas.microsoft.com/office/drawing/2016/5/9/chartex" xmlns:cx4="http://schemas.microsoft.com/office/drawing/2016/5/10/chartex" xmlns:cx5="http://schemas.microsoft.com/office/drawing/2016/5/11/chartex" xmlns:cx6="http://schemas.microsoft.com/office/drawing/2016/5/12/chartex" xmlns:cx7="http://schemas.microsoft.com/office/drawing/2016/5/13/chartex" xmlns:cx8="http://schemas.microsoft.com/office/drawing/2016/5/14/chartex" xmlns:mc="http://schemas.openxmlformats.org/markup-compatibility/2006" xmlns:aink="http://schemas.microsoft.com/office/drawing/2016/ink" xmlns:am3d="http://schemas.microsoft.com/office/drawing/2017/model3d" xmlns:o="urn:schemas-microsoft-com:office:office" xmlns:r="http://schemas.openxmlformats.org/officeDocument/2006/relationships" xmlns:m="http://schemas.openxmlformats.org/officeDocument/2006/math" xmlns:v="urn:schemas-microsoft-com:vml" xmlns:wp14="http://schemas.microsoft.com/office/word/2010/wordprocessingDrawing" xmlns:wp="http://schemas.openxmlformats.org/drawingml/2006/wordprocessingDrawing" xmlns:w10="urn:schemas-microsoft-com:office:word" xmlns:w="http://schemas.openxmlformats.org/wordprocessingml/2006/main" xmlns:w14="http://schemas.microsoft.com/office/word/2010/wordml" xmlns:w15="http://schemas.microsoft.com/office/word/2012/wordml" xmlns:w16cex="http://schemas.microsoft.com/office/word/2018/wordml/cex" xmlns:w16cid="http://schemas.microsoft.com/office/word/2016/wordml/cid" xmlns:w16="http://schemas.microsoft.com/office/word/2018/wordml" xmlns:w16se="http://schemas.microsoft.com/office/word/2015/wordml/symex" xmlns:wpg="http://schemas.microsoft.com/office/word/2010/wordprocessingGroup" xmlns:wpi="http://schemas.microsoft.com/office/word/2010/wordprocessingInk" xmlns:wne="http://schemas.microsoft.com/office/word/2006/wordml" xmlns:wps="http://schemas.microsoft.com/office/word/2010/wordprocessingShape" mc:Ignorable="w14 w15 w16se w16cid w16 w16cex wp14">
+<w:document xmlns:wpc="http://schemas.microsoft.com/office/word/2010/wordprocessingCanvas" xmlns:cx="http://schemas.microsoft.com/office/drawing/2014/chartex" xmlns:mc="http://schemas.openxmlformats.org/markup-compatibility/2006" xmlns:o="urn:schemas-microsoft-com:office:office" xmlns:r="http://schemas.openxmlformats.org/officeDocument/2006/relationships" xmlns:m="http://schemas.openxmlformats.org/officeDocument/2006/math" xmlns:v="urn:schemas-microsoft-com:vml" xmlns:wp14="http://schemas.microsoft.com/office/word/2010/wordprocessingDrawing" xmlns:wp="http://schemas.openxmlformats.org/drawingml/2006/wordprocessingDrawing" xmlns:w10="urn:schemas-microsoft-com:office:word" xmlns:w="http://schemas.openxmlformats.org/wordprocessingml/2006/main" xmlns:w14="http://schemas.microsoft.com/office/word/2010/wordml" xmlns:w15="http://schemas.microsoft.com/office/word/2012/wordml" xmlns:w16se="http://schemas.microsoft.com/office/word/2015/wordml/symex" xmlns:wpg="http://schemas.microsoft.com/office/word/2010/wordprocessingGroup" xmlns:wpi="http://schemas.microsoft.com/office/word/2010/wordprocessingInk" xmlns:wne="http://schemas.microsoft.com/office/word/2006/wordml" xmlns:wps="http://schemas.microsoft.com/office/word/2010/wordprocessingShape" mc:Ignorable="w14 w15 w16se wp14">
   <w:body>
     <w:p>
       <w:pPr>
@@ -137,7 +137,25 @@
           <w:b/>
           <w:color w:val="000000"/>
         </w:rPr>
-        <w:t>Elaborado por Ing. Edy Ramírez Colindres</w:t>
+        <w:t xml:space="preserve">Elaborado por Ing. </w:t>
+      </w:r>
+      <w:proofErr w:type="spellStart"/>
+      <w:r>
+        <w:rPr>
+          <w:rFonts w:ascii="Arial" w:eastAsia="Arial" w:hAnsi="Arial" w:cs="Arial"/>
+          <w:b/>
+          <w:color w:val="000000"/>
+        </w:rPr>
+        <w:t>Edy</w:t>
+      </w:r>
+      <w:proofErr w:type="spellEnd"/>
+      <w:r>
+        <w:rPr>
+          <w:rFonts w:ascii="Arial" w:eastAsia="Arial" w:hAnsi="Arial" w:cs="Arial"/>
+          <w:b/>
+          <w:color w:val="000000"/>
+        </w:rPr>
+        <w:t xml:space="preserve"> Ramírez Colindres</w:t>
       </w:r>
     </w:p>
     <w:p>
@@ -366,7 +384,25 @@
                 <w:sz w:val="16"/>
                 <w:szCs w:val="16"/>
               </w:rPr>
-              <w:t>Ing. Edy Ramírez Colindres</w:t>
+              <w:t xml:space="preserve">Ing. </w:t>
+            </w:r>
+            <w:proofErr w:type="spellStart"/>
+            <w:r>
+              <w:rPr>
+                <w:rFonts w:ascii="Arial" w:eastAsia="Arial" w:hAnsi="Arial" w:cs="Arial"/>
+                <w:sz w:val="16"/>
+                <w:szCs w:val="16"/>
+              </w:rPr>
+              <w:t>Edy</w:t>
+            </w:r>
+            <w:proofErr w:type="spellEnd"/>
+            <w:r>
+              <w:rPr>
+                <w:rFonts w:ascii="Arial" w:eastAsia="Arial" w:hAnsi="Arial" w:cs="Arial"/>
+                <w:sz w:val="16"/>
+                <w:szCs w:val="16"/>
+              </w:rPr>
+              <w:t xml:space="preserve"> Ramírez Colindres</w:t>
             </w:r>
           </w:p>
         </w:tc>
@@ -1126,7 +1162,27 @@
           <w:sz w:val="20"/>
           <w:szCs w:val="20"/>
         </w:rPr>
-        <w:t xml:space="preserve">El sistema despliega pantalla con opcion de Ingreso de queja y opción de Consulta Estado de Queja. </w:t>
+        <w:t xml:space="preserve">El sistema despliega pantalla con </w:t>
+      </w:r>
+      <w:proofErr w:type="spellStart"/>
+      <w:r>
+        <w:rPr>
+          <w:rFonts w:ascii="Arial" w:eastAsia="Arial" w:hAnsi="Arial" w:cs="Arial"/>
+          <w:color w:val="000000"/>
+          <w:sz w:val="20"/>
+          <w:szCs w:val="20"/>
+        </w:rPr>
+        <w:t>opcion</w:t>
+      </w:r>
+      <w:proofErr w:type="spellEnd"/>
+      <w:r>
+        <w:rPr>
+          <w:rFonts w:ascii="Arial" w:eastAsia="Arial" w:hAnsi="Arial" w:cs="Arial"/>
+          <w:color w:val="000000"/>
+          <w:sz w:val="20"/>
+          <w:szCs w:val="20"/>
+        </w:rPr>
+        <w:t xml:space="preserve"> de Ingreso de queja y opción de Consulta Estado de Queja. </w:t>
       </w:r>
       <w:r>
         <w:rPr>
@@ -1200,7 +1256,27 @@
           <w:sz w:val="20"/>
           <w:szCs w:val="20"/>
         </w:rPr>
-        <w:t>El sistema solicita ingreso de captcha.</w:t>
+        <w:t xml:space="preserve">El sistema solicita ingreso de </w:t>
+      </w:r>
+      <w:proofErr w:type="spellStart"/>
+      <w:r>
+        <w:rPr>
+          <w:rFonts w:ascii="Arial" w:eastAsia="Arial" w:hAnsi="Arial" w:cs="Arial"/>
+          <w:color w:val="000000"/>
+          <w:sz w:val="20"/>
+          <w:szCs w:val="20"/>
+        </w:rPr>
+        <w:t>captcha</w:t>
+      </w:r>
+      <w:proofErr w:type="spellEnd"/>
+      <w:r>
+        <w:rPr>
+          <w:rFonts w:ascii="Arial" w:eastAsia="Arial" w:hAnsi="Arial" w:cs="Arial"/>
+          <w:color w:val="000000"/>
+          <w:sz w:val="20"/>
+          <w:szCs w:val="20"/>
+        </w:rPr>
+        <w:t>.</w:t>
       </w:r>
     </w:p>
     <w:p>
@@ -1735,14 +1811,65 @@
           <w:szCs w:val="20"/>
         </w:rPr>
       </w:pPr>
-      <w:r>
-        <w:rPr>
-          <w:rFonts w:ascii="Arial" w:eastAsia="Arial" w:hAnsi="Arial" w:cs="Arial"/>
-          <w:color w:val="000000"/>
-          <w:sz w:val="20"/>
-          <w:szCs w:val="20"/>
-        </w:rPr>
-        <w:t>Fecha  de ingreso  =  Día en que se registra el ingreso de la queja (En formato dd/mm/aaaa)</w:t>
+      <w:proofErr w:type="gramStart"/>
+      <w:r>
+        <w:rPr>
+          <w:rFonts w:ascii="Arial" w:eastAsia="Arial" w:hAnsi="Arial" w:cs="Arial"/>
+          <w:color w:val="000000"/>
+          <w:sz w:val="20"/>
+          <w:szCs w:val="20"/>
+        </w:rPr>
+        <w:t>Fecha  de</w:t>
+      </w:r>
+      <w:proofErr w:type="gramEnd"/>
+      <w:r>
+        <w:rPr>
+          <w:rFonts w:ascii="Arial" w:eastAsia="Arial" w:hAnsi="Arial" w:cs="Arial"/>
+          <w:color w:val="000000"/>
+          <w:sz w:val="20"/>
+          <w:szCs w:val="20"/>
+        </w:rPr>
+        <w:t xml:space="preserve"> ingreso  =  Día en que se registra el ingreso de la queja (En formato </w:t>
+      </w:r>
+      <w:proofErr w:type="spellStart"/>
+      <w:r>
+        <w:rPr>
+          <w:rFonts w:ascii="Arial" w:eastAsia="Arial" w:hAnsi="Arial" w:cs="Arial"/>
+          <w:color w:val="000000"/>
+          <w:sz w:val="20"/>
+          <w:szCs w:val="20"/>
+        </w:rPr>
+        <w:t>dd</w:t>
+      </w:r>
+      <w:proofErr w:type="spellEnd"/>
+      <w:r>
+        <w:rPr>
+          <w:rFonts w:ascii="Arial" w:eastAsia="Arial" w:hAnsi="Arial" w:cs="Arial"/>
+          <w:color w:val="000000"/>
+          <w:sz w:val="20"/>
+          <w:szCs w:val="20"/>
+        </w:rPr>
+        <w:t>/mm/</w:t>
+      </w:r>
+      <w:proofErr w:type="spellStart"/>
+      <w:r>
+        <w:rPr>
+          <w:rFonts w:ascii="Arial" w:eastAsia="Arial" w:hAnsi="Arial" w:cs="Arial"/>
+          <w:color w:val="000000"/>
+          <w:sz w:val="20"/>
+          <w:szCs w:val="20"/>
+        </w:rPr>
+        <w:t>aaaa</w:t>
+      </w:r>
+      <w:proofErr w:type="spellEnd"/>
+      <w:r>
+        <w:rPr>
+          <w:rFonts w:ascii="Arial" w:eastAsia="Arial" w:hAnsi="Arial" w:cs="Arial"/>
+          <w:color w:val="000000"/>
+          <w:sz w:val="20"/>
+          <w:szCs w:val="20"/>
+        </w:rPr>
+        <w:t>)</w:t>
       </w:r>
     </w:p>
     <w:p>
@@ -1838,7 +1965,27 @@
           <w:sz w:val="20"/>
           <w:szCs w:val="20"/>
         </w:rPr>
-        <w:t>Ingreso de Queja  =  Portal</w:t>
+        <w:t xml:space="preserve">Ingreso de </w:t>
+      </w:r>
+      <w:proofErr w:type="gramStart"/>
+      <w:r>
+        <w:rPr>
+          <w:rFonts w:ascii="Arial" w:eastAsia="Arial" w:hAnsi="Arial" w:cs="Arial"/>
+          <w:color w:val="000000"/>
+          <w:sz w:val="20"/>
+          <w:szCs w:val="20"/>
+        </w:rPr>
+        <w:t>Queja  =</w:t>
+      </w:r>
+      <w:proofErr w:type="gramEnd"/>
+      <w:r>
+        <w:rPr>
+          <w:rFonts w:ascii="Arial" w:eastAsia="Arial" w:hAnsi="Arial" w:cs="Arial"/>
+          <w:color w:val="000000"/>
+          <w:sz w:val="20"/>
+          <w:szCs w:val="20"/>
+        </w:rPr>
+        <w:t xml:space="preserve">  Portal</w:t>
       </w:r>
     </w:p>
     <w:p>
@@ -1957,7 +2104,29 @@
           <w:sz w:val="20"/>
           <w:szCs w:val="20"/>
         </w:rPr>
-        <w:t xml:space="preserve">aplicación movil". </w:t>
+        <w:t xml:space="preserve">aplicación </w:t>
+      </w:r>
+      <w:proofErr w:type="spellStart"/>
+      <w:r>
+        <w:rPr>
+          <w:rFonts w:ascii="Arial" w:eastAsia="Arial" w:hAnsi="Arial" w:cs="Arial"/>
+          <w:b/>
+          <w:color w:val="000000"/>
+          <w:sz w:val="20"/>
+          <w:szCs w:val="20"/>
+        </w:rPr>
+        <w:t>movil</w:t>
+      </w:r>
+      <w:proofErr w:type="spellEnd"/>
+      <w:r>
+        <w:rPr>
+          <w:rFonts w:ascii="Arial" w:eastAsia="Arial" w:hAnsi="Arial" w:cs="Arial"/>
+          <w:b/>
+          <w:color w:val="000000"/>
+          <w:sz w:val="20"/>
+          <w:szCs w:val="20"/>
+        </w:rPr>
+        <w:t xml:space="preserve">". </w:t>
       </w:r>
       <w:commentRangeEnd w:id="8"/>
       <w:r>
@@ -2037,7 +2206,27 @@
           <w:sz w:val="20"/>
           <w:szCs w:val="20"/>
         </w:rPr>
-        <w:t>El sistema genera correlativo siguiente al tipo de queja QMS (queja de tipo mal servicio o servicio no conforme) con el siguiente formato QMS-Correlativo-AñoActual.</w:t>
+        <w:t>El sistema genera correlativo siguiente al tipo de queja QMS (queja de tipo mal servicio o servicio no conforme) con el siguiente formato QMS-Correlativo-</w:t>
+      </w:r>
+      <w:proofErr w:type="spellStart"/>
+      <w:r>
+        <w:rPr>
+          <w:rFonts w:ascii="Arial" w:eastAsia="Arial" w:hAnsi="Arial" w:cs="Arial"/>
+          <w:color w:val="000000"/>
+          <w:sz w:val="20"/>
+          <w:szCs w:val="20"/>
+        </w:rPr>
+        <w:t>AñoActual</w:t>
+      </w:r>
+      <w:proofErr w:type="spellEnd"/>
+      <w:r>
+        <w:rPr>
+          <w:rFonts w:ascii="Arial" w:eastAsia="Arial" w:hAnsi="Arial" w:cs="Arial"/>
+          <w:color w:val="000000"/>
+          <w:sz w:val="20"/>
+          <w:szCs w:val="20"/>
+        </w:rPr>
+        <w:t>.</w:t>
       </w:r>
     </w:p>
     <w:p>
@@ -2097,7 +2286,49 @@
           <w:sz w:val="20"/>
           <w:szCs w:val="20"/>
         </w:rPr>
-        <w:t>“Señor cuentahabiente,  agradecemos su comunicación,  le informamos que su queja ha sido recibida exitosamente. Para el seguimiento o cualquier consulta relacionada, no olvide que el número de su queja es QMS-Correlativo-Añoactual,”</w:t>
+        <w:t xml:space="preserve">“Señor </w:t>
+      </w:r>
+      <w:bookmarkStart w:id="12" w:name="_GoBack"/>
+      <w:proofErr w:type="gramStart"/>
+      <w:r>
+        <w:rPr>
+          <w:rFonts w:ascii="Arial" w:eastAsia="Arial" w:hAnsi="Arial" w:cs="Arial"/>
+          <w:color w:val="000000"/>
+          <w:sz w:val="20"/>
+          <w:szCs w:val="20"/>
+        </w:rPr>
+        <w:t>cuentahabiente,  agradecemos</w:t>
+      </w:r>
+      <w:proofErr w:type="gramEnd"/>
+      <w:r>
+        <w:rPr>
+          <w:rFonts w:ascii="Arial" w:eastAsia="Arial" w:hAnsi="Arial" w:cs="Arial"/>
+          <w:color w:val="000000"/>
+          <w:sz w:val="20"/>
+          <w:szCs w:val="20"/>
+        </w:rPr>
+        <w:t xml:space="preserve"> su comunicación,  le informamos que su queja ha sido recibida exitosamente. Para el seguimiento o cualquier consulta relacionada, no olvide que el número de su queja es QMS-Correlativo-</w:t>
+      </w:r>
+      <w:proofErr w:type="spellStart"/>
+      <w:r>
+        <w:rPr>
+          <w:rFonts w:ascii="Arial" w:eastAsia="Arial" w:hAnsi="Arial" w:cs="Arial"/>
+          <w:color w:val="000000"/>
+          <w:sz w:val="20"/>
+          <w:szCs w:val="20"/>
+        </w:rPr>
+        <w:t>Añoactual</w:t>
+      </w:r>
+      <w:bookmarkEnd w:id="12"/>
+      <w:proofErr w:type="spellEnd"/>
+      <w:r>
+        <w:rPr>
+          <w:rFonts w:ascii="Arial" w:eastAsia="Arial" w:hAnsi="Arial" w:cs="Arial"/>
+          <w:color w:val="000000"/>
+          <w:sz w:val="20"/>
+          <w:szCs w:val="20"/>
+        </w:rPr>
+        <w:t>,”</w:t>
       </w:r>
     </w:p>
     <w:p>
@@ -2122,19 +2353,39 @@
           <w:szCs w:val="20"/>
         </w:rPr>
       </w:pPr>
-      <w:bookmarkStart w:id="12" w:name="_heading=h.3dy6vkm" w:colFirst="0" w:colLast="0"/>
-      <w:bookmarkEnd w:id="12"/>
-      <w:r>
-        <w:rPr>
-          <w:rFonts w:ascii="Arial" w:eastAsia="Arial" w:hAnsi="Arial" w:cs="Arial"/>
-          <w:color w:val="000000"/>
-          <w:sz w:val="20"/>
-          <w:szCs w:val="20"/>
-        </w:rPr>
-        <w:t>El sistema envia correo electrónico a :  (</w:t>
-      </w:r>
-      <w:commentRangeStart w:id="13"/>
+      <w:bookmarkStart w:id="13" w:name="_heading=h.3dy6vkm" w:colFirst="0" w:colLast="0"/>
+      <w:bookmarkEnd w:id="13"/>
+      <w:r>
+        <w:rPr>
+          <w:rFonts w:ascii="Arial" w:eastAsia="Arial" w:hAnsi="Arial" w:cs="Arial"/>
+          <w:color w:val="000000"/>
+          <w:sz w:val="20"/>
+          <w:szCs w:val="20"/>
+        </w:rPr>
+        <w:t xml:space="preserve">El sistema </w:t>
+      </w:r>
+      <w:proofErr w:type="spellStart"/>
+      <w:r>
+        <w:rPr>
+          <w:rFonts w:ascii="Arial" w:eastAsia="Arial" w:hAnsi="Arial" w:cs="Arial"/>
+          <w:color w:val="000000"/>
+          <w:sz w:val="20"/>
+          <w:szCs w:val="20"/>
+        </w:rPr>
+        <w:t>envia</w:t>
+      </w:r>
+      <w:proofErr w:type="spellEnd"/>
+      <w:r>
+        <w:rPr>
+          <w:rFonts w:ascii="Arial" w:eastAsia="Arial" w:hAnsi="Arial" w:cs="Arial"/>
+          <w:color w:val="000000"/>
+          <w:sz w:val="20"/>
+          <w:szCs w:val="20"/>
+        </w:rPr>
+        <w:t xml:space="preserve"> correo electrónico a :  (</w:t>
+      </w:r>
       <w:commentRangeStart w:id="14"/>
+      <w:commentRangeStart w:id="15"/>
       <w:r>
         <w:rPr>
           <w:rFonts w:ascii="Arial" w:eastAsia="Arial" w:hAnsi="Arial" w:cs="Arial"/>
@@ -2144,19 +2395,19 @@
         </w:rPr>
         <w:t>Indicar el formato del correo</w:t>
       </w:r>
-      <w:commentRangeEnd w:id="13"/>
+      <w:commentRangeEnd w:id="14"/>
       <w:r>
         <w:rPr>
           <w:rStyle w:val="Refdecomentario"/>
         </w:rPr>
-        <w:commentReference w:id="13"/>
-      </w:r>
-      <w:commentRangeEnd w:id="14"/>
+        <w:commentReference w:id="14"/>
+      </w:r>
+      <w:commentRangeEnd w:id="15"/>
       <w:r>
         <w:rPr>
           <w:rStyle w:val="Refdecomentario"/>
         </w:rPr>
-        <w:commentReference w:id="14"/>
+        <w:commentReference w:id="15"/>
       </w:r>
       <w:r>
         <w:rPr>
@@ -2190,8 +2441,9 @@
           <w:szCs w:val="20"/>
         </w:rPr>
       </w:pPr>
-      <w:commentRangeStart w:id="15"/>
       <w:commentRangeStart w:id="16"/>
+      <w:commentRangeStart w:id="17"/>
+      <w:proofErr w:type="gramStart"/>
       <w:r>
         <w:rPr>
           <w:rFonts w:ascii="Arial" w:eastAsia="Arial" w:hAnsi="Arial" w:cs="Arial"/>
@@ -2210,7 +2462,17 @@
           <w:sz w:val="20"/>
           <w:szCs w:val="20"/>
         </w:rPr>
-        <w:t xml:space="preserve"> : al correo electrónico ingresado en la queja, si la dirección es válida, con el texto siguiente:</w:t>
+        <w:t xml:space="preserve"> :</w:t>
+      </w:r>
+      <w:proofErr w:type="gramEnd"/>
+      <w:r>
+        <w:rPr>
+          <w:rFonts w:ascii="Arial" w:eastAsia="Arial" w:hAnsi="Arial" w:cs="Arial"/>
+          <w:color w:val="000000"/>
+          <w:sz w:val="20"/>
+          <w:szCs w:val="20"/>
+        </w:rPr>
+        <w:t xml:space="preserve"> al correo electrónico ingresado en la queja, si la dirección es válida, con el texto siguiente:</w:t>
       </w:r>
     </w:p>
     <w:p>
@@ -2240,21 +2502,65 @@
           <w:sz w:val="20"/>
           <w:szCs w:val="20"/>
         </w:rPr>
-        <w:t>“Señor cuentahabiente,  agradecemos su comunicación,  le informamos que su queja ha sido recibida exitosamente. Para el seguimiento o cualquier consulta relacionada, no olvide que el número de su queja es QMS-Correlativo-Añoactual,”</w:t>
-      </w:r>
-      <w:commentRangeEnd w:id="15"/>
+        <w:t xml:space="preserve">“Señor </w:t>
+      </w:r>
+      <w:proofErr w:type="gramStart"/>
+      <w:r>
+        <w:rPr>
+          <w:rFonts w:ascii="Arial" w:eastAsia="Arial" w:hAnsi="Arial" w:cs="Arial"/>
+          <w:i/>
+          <w:color w:val="000000"/>
+          <w:sz w:val="20"/>
+          <w:szCs w:val="20"/>
+        </w:rPr>
+        <w:t>cuentahabiente,  agradecemos</w:t>
+      </w:r>
+      <w:proofErr w:type="gramEnd"/>
+      <w:r>
+        <w:rPr>
+          <w:rFonts w:ascii="Arial" w:eastAsia="Arial" w:hAnsi="Arial" w:cs="Arial"/>
+          <w:i/>
+          <w:color w:val="000000"/>
+          <w:sz w:val="20"/>
+          <w:szCs w:val="20"/>
+        </w:rPr>
+        <w:t xml:space="preserve"> su comunicación,  le informamos que su queja ha sido recibida exitosamente. Para el seguimiento o cualquier consulta relacionada, no olvide que el número de su queja es QMS-Correlativo-</w:t>
+      </w:r>
+      <w:proofErr w:type="spellStart"/>
+      <w:r>
+        <w:rPr>
+          <w:rFonts w:ascii="Arial" w:eastAsia="Arial" w:hAnsi="Arial" w:cs="Arial"/>
+          <w:i/>
+          <w:color w:val="000000"/>
+          <w:sz w:val="20"/>
+          <w:szCs w:val="20"/>
+        </w:rPr>
+        <w:t>Añoactual</w:t>
+      </w:r>
+      <w:proofErr w:type="spellEnd"/>
+      <w:r>
+        <w:rPr>
+          <w:rFonts w:ascii="Arial" w:eastAsia="Arial" w:hAnsi="Arial" w:cs="Arial"/>
+          <w:i/>
+          <w:color w:val="000000"/>
+          <w:sz w:val="20"/>
+          <w:szCs w:val="20"/>
+        </w:rPr>
+        <w:t>,”</w:t>
+      </w:r>
+      <w:commentRangeEnd w:id="16"/>
       <w:r>
         <w:rPr>
           <w:rStyle w:val="Refdecomentario"/>
         </w:rPr>
-        <w:commentReference w:id="15"/>
-      </w:r>
-      <w:commentRangeEnd w:id="16"/>
+        <w:commentReference w:id="16"/>
+      </w:r>
+      <w:commentRangeEnd w:id="17"/>
       <w:r>
         <w:rPr>
           <w:rStyle w:val="Refdecomentario"/>
         </w:rPr>
-        <w:commentReference w:id="16"/>
+        <w:commentReference w:id="17"/>
       </w:r>
     </w:p>
     <w:p>
@@ -2289,8 +2595,8 @@
         </w:rPr>
         <w:t xml:space="preserve">Al usuario activo, en el  punto de servicio </w:t>
       </w:r>
-      <w:commentRangeStart w:id="17"/>
       <w:commentRangeStart w:id="18"/>
+      <w:commentRangeStart w:id="19"/>
       <w:r>
         <w:rPr>
           <w:rFonts w:ascii="Arial" w:eastAsia="Arial" w:hAnsi="Arial" w:cs="Arial"/>
@@ -2301,19 +2607,19 @@
         </w:rPr>
         <w:t>DCS</w:t>
       </w:r>
-      <w:commentRangeEnd w:id="17"/>
+      <w:commentRangeEnd w:id="18"/>
       <w:r>
         <w:rPr>
           <w:rStyle w:val="Refdecomentario"/>
         </w:rPr>
-        <w:commentReference w:id="17"/>
-      </w:r>
-      <w:commentRangeEnd w:id="18"/>
+        <w:commentReference w:id="18"/>
+      </w:r>
+      <w:commentRangeEnd w:id="19"/>
       <w:r>
         <w:rPr>
           <w:rStyle w:val="Refdecomentario"/>
         </w:rPr>
-        <w:commentReference w:id="18"/>
+        <w:commentReference w:id="19"/>
       </w:r>
       <w:r>
         <w:rPr>
@@ -2394,7 +2700,27 @@
           <w:sz w:val="20"/>
           <w:szCs w:val="20"/>
         </w:rPr>
-        <w:t xml:space="preserve">El sistema habilita opción  “Nueva Queja”. </w:t>
+        <w:t xml:space="preserve">El sistema habilita </w:t>
+      </w:r>
+      <w:proofErr w:type="gramStart"/>
+      <w:r>
+        <w:rPr>
+          <w:rFonts w:ascii="Arial" w:eastAsia="Arial" w:hAnsi="Arial" w:cs="Arial"/>
+          <w:color w:val="000000"/>
+          <w:sz w:val="20"/>
+          <w:szCs w:val="20"/>
+        </w:rPr>
+        <w:t>opción  “</w:t>
+      </w:r>
+      <w:proofErr w:type="gramEnd"/>
+      <w:r>
+        <w:rPr>
+          <w:rFonts w:ascii="Arial" w:eastAsia="Arial" w:hAnsi="Arial" w:cs="Arial"/>
+          <w:color w:val="000000"/>
+          <w:sz w:val="20"/>
+          <w:szCs w:val="20"/>
+        </w:rPr>
+        <w:t xml:space="preserve">Nueva Queja”. </w:t>
       </w:r>
     </w:p>
     <w:p>
@@ -2553,8 +2879,8 @@
         </w:rPr>
         <w:t xml:space="preserve">[FA01] Botón Salir del menú de </w:t>
       </w:r>
-      <w:commentRangeStart w:id="19"/>
       <w:commentRangeStart w:id="20"/>
+      <w:commentRangeStart w:id="21"/>
       <w:r>
         <w:rPr>
           <w:rFonts w:ascii="Arial" w:eastAsia="Arial" w:hAnsi="Arial" w:cs="Arial"/>
@@ -2565,19 +2891,19 @@
         </w:rPr>
         <w:t>quejas</w:t>
       </w:r>
-      <w:commentRangeEnd w:id="19"/>
+      <w:commentRangeEnd w:id="20"/>
       <w:r>
         <w:rPr>
           <w:rStyle w:val="Refdecomentario"/>
         </w:rPr>
-        <w:commentReference w:id="19"/>
-      </w:r>
-      <w:commentRangeEnd w:id="20"/>
+        <w:commentReference w:id="20"/>
+      </w:r>
+      <w:commentRangeEnd w:id="21"/>
       <w:r>
         <w:rPr>
           <w:rStyle w:val="Refdecomentario"/>
         </w:rPr>
-        <w:commentReference w:id="20"/>
+        <w:commentReference w:id="21"/>
       </w:r>
       <w:r>
         <w:rPr>
@@ -2975,7 +3301,27 @@
           <w:sz w:val="20"/>
           <w:szCs w:val="20"/>
         </w:rPr>
-        <w:t>Regresa al paso 3.3.2 del flujo basico.</w:t>
+        <w:t xml:space="preserve">Regresa al paso 3.3.2 del flujo </w:t>
+      </w:r>
+      <w:proofErr w:type="spellStart"/>
+      <w:r>
+        <w:rPr>
+          <w:rFonts w:ascii="Arial" w:eastAsia="Arial" w:hAnsi="Arial" w:cs="Arial"/>
+          <w:color w:val="000000"/>
+          <w:sz w:val="20"/>
+          <w:szCs w:val="20"/>
+        </w:rPr>
+        <w:t>basico</w:t>
+      </w:r>
+      <w:proofErr w:type="spellEnd"/>
+      <w:r>
+        <w:rPr>
+          <w:rFonts w:ascii="Arial" w:eastAsia="Arial" w:hAnsi="Arial" w:cs="Arial"/>
+          <w:color w:val="000000"/>
+          <w:sz w:val="20"/>
+          <w:szCs w:val="20"/>
+        </w:rPr>
+        <w:t>.</w:t>
       </w:r>
     </w:p>
     <w:p>
@@ -3061,6 +3407,7 @@
           <w:szCs w:val="27"/>
         </w:rPr>
       </w:pPr>
+      <w:proofErr w:type="spellStart"/>
       <w:r>
         <w:rPr>
           <w:rFonts w:ascii="Arial" w:eastAsia="Arial" w:hAnsi="Arial" w:cs="Arial"/>
@@ -3071,6 +3418,7 @@
         </w:rPr>
         <w:t>Postcondiciones</w:t>
       </w:r>
+      <w:proofErr w:type="spellEnd"/>
     </w:p>
     <w:p>
       <w:pPr>
@@ -3157,8 +3505,8 @@
       </w:r>
     </w:p>
     <w:sectPr>
-      <w:headerReference w:type="default" r:id="rId12"/>
-      <w:headerReference w:type="first" r:id="rId13"/>
+      <w:headerReference w:type="default" r:id="rId10"/>
+      <w:headerReference w:type="first" r:id="rId11"/>
       <w:pgSz w:w="12242" w:h="15842"/>
       <w:pgMar w:top="289" w:right="1701" w:bottom="1418" w:left="1701" w:header="284" w:footer="284" w:gutter="0"/>
       <w:pgNumType w:start="1"/>
@@ -3169,7 +3517,7 @@
 </file>
 
 <file path=word/comments.xml><?xml version="1.0" encoding="utf-8"?>
-<w:comments xmlns:wpc="http://schemas.microsoft.com/office/word/2010/wordprocessingCanvas" xmlns:cx="http://schemas.microsoft.com/office/drawing/2014/chartex" xmlns:cx1="http://schemas.microsoft.com/office/drawing/2015/9/8/chartex" xmlns:cx2="http://schemas.microsoft.com/office/drawing/2015/10/21/chartex" xmlns:cx3="http://schemas.microsoft.com/office/drawing/2016/5/9/chartex" xmlns:cx4="http://schemas.microsoft.com/office/drawing/2016/5/10/chartex" xmlns:cx5="http://schemas.microsoft.com/office/drawing/2016/5/11/chartex" xmlns:cx6="http://schemas.microsoft.com/office/drawing/2016/5/12/chartex" xmlns:cx7="http://schemas.microsoft.com/office/drawing/2016/5/13/chartex" xmlns:cx8="http://schemas.microsoft.com/office/drawing/2016/5/14/chartex" xmlns:mc="http://schemas.openxmlformats.org/markup-compatibility/2006" xmlns:aink="http://schemas.microsoft.com/office/drawing/2016/ink" xmlns:am3d="http://schemas.microsoft.com/office/drawing/2017/model3d" xmlns:o="urn:schemas-microsoft-com:office:office" xmlns:r="http://schemas.openxmlformats.org/officeDocument/2006/relationships" xmlns:m="http://schemas.openxmlformats.org/officeDocument/2006/math" xmlns:v="urn:schemas-microsoft-com:vml" xmlns:wp14="http://schemas.microsoft.com/office/word/2010/wordprocessingDrawing" xmlns:wp="http://schemas.openxmlformats.org/drawingml/2006/wordprocessingDrawing" xmlns:w10="urn:schemas-microsoft-com:office:word" xmlns:w="http://schemas.openxmlformats.org/wordprocessingml/2006/main" xmlns:w14="http://schemas.microsoft.com/office/word/2010/wordml" xmlns:w15="http://schemas.microsoft.com/office/word/2012/wordml" xmlns:w16cex="http://schemas.microsoft.com/office/word/2018/wordml/cex" xmlns:w16cid="http://schemas.microsoft.com/office/word/2016/wordml/cid" xmlns:w16="http://schemas.microsoft.com/office/word/2018/wordml" xmlns:w16se="http://schemas.microsoft.com/office/word/2015/wordml/symex" xmlns:wpg="http://schemas.microsoft.com/office/word/2010/wordprocessingGroup" xmlns:wpi="http://schemas.microsoft.com/office/word/2010/wordprocessingInk" xmlns:wne="http://schemas.microsoft.com/office/word/2006/wordml" xmlns:wps="http://schemas.microsoft.com/office/word/2010/wordprocessingShape" mc:Ignorable="w14 w15 w16se w16cid w16 w16cex wp14">
+<w:comments xmlns:wpc="http://schemas.microsoft.com/office/word/2010/wordprocessingCanvas" xmlns:cx="http://schemas.microsoft.com/office/drawing/2014/chartex" xmlns:mc="http://schemas.openxmlformats.org/markup-compatibility/2006" xmlns:o="urn:schemas-microsoft-com:office:office" xmlns:r="http://schemas.openxmlformats.org/officeDocument/2006/relationships" xmlns:m="http://schemas.openxmlformats.org/officeDocument/2006/math" xmlns:v="urn:schemas-microsoft-com:vml" xmlns:wp14="http://schemas.microsoft.com/office/word/2010/wordprocessingDrawing" xmlns:wp="http://schemas.openxmlformats.org/drawingml/2006/wordprocessingDrawing" xmlns:w10="urn:schemas-microsoft-com:office:word" xmlns:w="http://schemas.openxmlformats.org/wordprocessingml/2006/main" xmlns:w14="http://schemas.microsoft.com/office/word/2010/wordml" xmlns:w15="http://schemas.microsoft.com/office/word/2012/wordml" xmlns:w16se="http://schemas.microsoft.com/office/word/2015/wordml/symex" xmlns:wpg="http://schemas.microsoft.com/office/word/2010/wordprocessingGroup" xmlns:wpi="http://schemas.microsoft.com/office/word/2010/wordprocessingInk" xmlns:wne="http://schemas.microsoft.com/office/word/2006/wordml" xmlns:wps="http://schemas.microsoft.com/office/word/2010/wordprocessingShape" mc:Ignorable="w14 w15 w16se wp14">
   <w:comment w:id="1" w:author="Elio Raymundo" w:date="2020-08-20T19:19:00Z" w:initials="ER">
     <w:p>
       <w:pPr>
@@ -3221,7 +3569,7 @@
       </w:r>
     </w:p>
   </w:comment>
-  <w:comment w:id="5" w:author="Ramirez Colindres, Edy Rigoberto [2]" w:date="2020-08-24T08:55:00Z" w:initials="ER">
+  <w:comment w:id="5" w:author="Ramirez Colindres, Edy Rigoberto" w:date="2020-08-24T08:55:00Z" w:initials="ER">
     <w:p>
       <w:pPr>
         <w:pStyle w:val="Textocomentario"/>
@@ -3253,7 +3601,7 @@
       </w:r>
     </w:p>
   </w:comment>
-  <w:comment w:id="9" w:author="Ramirez Colindres, Edy Rigoberto [3]" w:date="2020-08-24T08:55:00Z" w:initials="ER">
+  <w:comment w:id="9" w:author="Ramirez Colindres, Edy Rigoberto" w:date="2020-08-24T08:55:00Z" w:initials="ER">
     <w:p>
       <w:pPr>
         <w:pStyle w:val="Textocomentario"/>
@@ -3265,11 +3613,19 @@
         <w:annotationRef/>
       </w:r>
       <w:r>
-        <w:t>Por el momento solo sistema Web dare instrucciones después de ver el contenido de aplicación web</w:t>
+        <w:t xml:space="preserve">Por el momento solo sistema Web </w:t>
+      </w:r>
+      <w:proofErr w:type="spellStart"/>
+      <w:r>
+        <w:t>dare</w:t>
+      </w:r>
+      <w:proofErr w:type="spellEnd"/>
+      <w:r>
+        <w:t xml:space="preserve"> instrucciones después de ver el contenido de aplicación web</w:t>
       </w:r>
     </w:p>
   </w:comment>
-  <w:comment w:id="13" w:author="Elio Raymundo" w:date="2020-08-20T19:29:00Z" w:initials="ER">
+  <w:comment w:id="14" w:author="Elio Raymundo" w:date="2020-08-20T19:29:00Z" w:initials="ER">
     <w:p>
       <w:pPr>
         <w:pStyle w:val="Textocomentario"/>
@@ -3288,7 +3644,7 @@
       </w:r>
     </w:p>
   </w:comment>
-  <w:comment w:id="14" w:author="Ramirez Colindres, Edy Rigoberto [4]" w:date="2020-08-24T08:57:00Z" w:initials="ER">
+  <w:comment w:id="15" w:author="Ramirez Colindres, Edy Rigoberto" w:date="2020-08-24T08:57:00Z" w:initials="ER">
     <w:p>
       <w:pPr>
         <w:pStyle w:val="Textocomentario"/>
@@ -3304,7 +3660,7 @@
       </w:r>
     </w:p>
   </w:comment>
-  <w:comment w:id="15" w:author="Elio Raymundo" w:date="2020-08-20T19:30:00Z" w:initials="ER">
+  <w:comment w:id="16" w:author="Elio Raymundo" w:date="2020-08-20T19:30:00Z" w:initials="ER">
     <w:p>
       <w:pPr>
         <w:pStyle w:val="Textocomentario"/>
@@ -3320,7 +3676,7 @@
       </w:r>
     </w:p>
   </w:comment>
-  <w:comment w:id="16" w:author="Ramirez Colindres, Edy Rigoberto [5]" w:date="2020-08-24T08:56:00Z" w:initials="ER">
+  <w:comment w:id="17" w:author="Ramirez Colindres, Edy Rigoberto" w:date="2020-08-24T08:56:00Z" w:initials="ER">
     <w:p>
       <w:pPr>
         <w:pStyle w:val="Textocomentario"/>
@@ -3336,7 +3692,7 @@
       </w:r>
     </w:p>
   </w:comment>
-  <w:comment w:id="17" w:author="Elio Raymundo" w:date="2020-08-20T19:30:00Z" w:initials="ER">
+  <w:comment w:id="18" w:author="Elio Raymundo" w:date="2020-08-20T19:30:00Z" w:initials="ER">
     <w:p>
       <w:pPr>
         <w:pStyle w:val="Textocomentario"/>
@@ -3352,7 +3708,7 @@
       </w:r>
     </w:p>
   </w:comment>
-  <w:comment w:id="18" w:author="Ramirez Colindres, Edy Rigoberto [6]" w:date="2020-08-24T08:56:00Z" w:initials="ER">
+  <w:comment w:id="19" w:author="Ramirez Colindres, Edy Rigoberto" w:date="2020-08-24T08:56:00Z" w:initials="ER">
     <w:p>
       <w:pPr>
         <w:pStyle w:val="Textocomentario"/>
@@ -3364,11 +3720,19 @@
         <w:annotationRef/>
       </w:r>
       <w:r>
-        <w:t>Es a nivel orgarnizacional el departamento que dará seguimiento a las quejas.</w:t>
+        <w:t xml:space="preserve">Es a nivel </w:t>
+      </w:r>
+      <w:proofErr w:type="spellStart"/>
+      <w:r>
+        <w:t>orgarnizacional</w:t>
+      </w:r>
+      <w:proofErr w:type="spellEnd"/>
+      <w:r>
+        <w:t xml:space="preserve"> el departamento que dará seguimiento a las quejas.</w:t>
       </w:r>
     </w:p>
   </w:comment>
-  <w:comment w:id="19" w:author="Elio Raymundo" w:date="2020-08-20T19:20:00Z" w:initials="ER">
+  <w:comment w:id="20" w:author="Elio Raymundo" w:date="2020-08-20T19:20:00Z" w:initials="ER">
     <w:p>
       <w:pPr>
         <w:pStyle w:val="Textocomentario"/>
@@ -3390,7 +3754,7 @@
       </w:r>
     </w:p>
   </w:comment>
-  <w:comment w:id="20" w:author="Ramirez Colindres, Edy Rigoberto [7]" w:date="2020-08-24T08:58:00Z" w:initials="ER">
+  <w:comment w:id="21" w:author="Ramirez Colindres, Edy Rigoberto" w:date="2020-08-24T08:58:00Z" w:initials="ER">
     <w:p>
       <w:pPr>
         <w:pStyle w:val="Textocomentario"/>
@@ -3410,7 +3774,7 @@
 </file>
 
 <file path=word/commentsExtended.xml><?xml version="1.0" encoding="utf-8"?>
-<w15:commentsEx xmlns:wpc="http://schemas.microsoft.com/office/word/2010/wordprocessingCanvas" xmlns:cx="http://schemas.microsoft.com/office/drawing/2014/chartex" xmlns:cx1="http://schemas.microsoft.com/office/drawing/2015/9/8/chartex" xmlns:cx2="http://schemas.microsoft.com/office/drawing/2015/10/21/chartex" xmlns:cx3="http://schemas.microsoft.com/office/drawing/2016/5/9/chartex" xmlns:cx4="http://schemas.microsoft.com/office/drawing/2016/5/10/chartex" xmlns:cx5="http://schemas.microsoft.com/office/drawing/2016/5/11/chartex" xmlns:cx6="http://schemas.microsoft.com/office/drawing/2016/5/12/chartex" xmlns:cx7="http://schemas.microsoft.com/office/drawing/2016/5/13/chartex" xmlns:cx8="http://schemas.microsoft.com/office/drawing/2016/5/14/chartex" xmlns:mc="http://schemas.openxmlformats.org/markup-compatibility/2006" xmlns:aink="http://schemas.microsoft.com/office/drawing/2016/ink" xmlns:am3d="http://schemas.microsoft.com/office/drawing/2017/model3d" xmlns:o="urn:schemas-microsoft-com:office:office" xmlns:r="http://schemas.openxmlformats.org/officeDocument/2006/relationships" xmlns:m="http://schemas.openxmlformats.org/officeDocument/2006/math" xmlns:v="urn:schemas-microsoft-com:vml" xmlns:wp14="http://schemas.microsoft.com/office/word/2010/wordprocessingDrawing" xmlns:wp="http://schemas.openxmlformats.org/drawingml/2006/wordprocessingDrawing" xmlns:w10="urn:schemas-microsoft-com:office:word" xmlns:w="http://schemas.openxmlformats.org/wordprocessingml/2006/main" xmlns:w14="http://schemas.microsoft.com/office/word/2010/wordml" xmlns:w15="http://schemas.microsoft.com/office/word/2012/wordml" xmlns:w16cex="http://schemas.microsoft.com/office/word/2018/wordml/cex" xmlns:w16cid="http://schemas.microsoft.com/office/word/2016/wordml/cid" xmlns:w16="http://schemas.microsoft.com/office/word/2018/wordml" xmlns:w16se="http://schemas.microsoft.com/office/word/2015/wordml/symex" xmlns:wpg="http://schemas.microsoft.com/office/word/2010/wordprocessingGroup" xmlns:wpi="http://schemas.microsoft.com/office/word/2010/wordprocessingInk" xmlns:wne="http://schemas.microsoft.com/office/word/2006/wordml" xmlns:wps="http://schemas.microsoft.com/office/word/2010/wordprocessingShape" mc:Ignorable="w14 w15 w16se w16cid w16 w16cex wp14">
+<w15:commentsEx xmlns:wpc="http://schemas.microsoft.com/office/word/2010/wordprocessingCanvas" xmlns:cx="http://schemas.microsoft.com/office/drawing/2014/chartex" xmlns:mc="http://schemas.openxmlformats.org/markup-compatibility/2006" xmlns:o="urn:schemas-microsoft-com:office:office" xmlns:r="http://schemas.openxmlformats.org/officeDocument/2006/relationships" xmlns:m="http://schemas.openxmlformats.org/officeDocument/2006/math" xmlns:v="urn:schemas-microsoft-com:vml" xmlns:wp14="http://schemas.microsoft.com/office/word/2010/wordprocessingDrawing" xmlns:wp="http://schemas.openxmlformats.org/drawingml/2006/wordprocessingDrawing" xmlns:w10="urn:schemas-microsoft-com:office:word" xmlns:w="http://schemas.openxmlformats.org/wordprocessingml/2006/main" xmlns:w14="http://schemas.microsoft.com/office/word/2010/wordml" xmlns:w15="http://schemas.microsoft.com/office/word/2012/wordml" xmlns:w16se="http://schemas.microsoft.com/office/word/2015/wordml/symex" xmlns:wpg="http://schemas.microsoft.com/office/word/2010/wordprocessingGroup" xmlns:wpi="http://schemas.microsoft.com/office/word/2010/wordprocessingInk" xmlns:wne="http://schemas.microsoft.com/office/word/2006/wordml" xmlns:wps="http://schemas.microsoft.com/office/word/2010/wordprocessingShape" mc:Ignorable="w14 w15 w16se wp14">
   <w15:commentEx w15:paraId="4D79A71B" w15:done="0"/>
   <w15:commentEx w15:paraId="117D1F5B" w15:done="0"/>
   <w15:commentEx w15:paraId="66E59CCA" w15:paraIdParent="117D1F5B" w15:done="0"/>
@@ -3460,7 +3824,7 @@
 </file>
 
 <file path=word/endnotes.xml><?xml version="1.0" encoding="utf-8"?>
-<w:endnotes xmlns:wpc="http://schemas.microsoft.com/office/word/2010/wordprocessingCanvas" xmlns:cx="http://schemas.microsoft.com/office/drawing/2014/chartex" xmlns:cx1="http://schemas.microsoft.com/office/drawing/2015/9/8/chartex" xmlns:cx2="http://schemas.microsoft.com/office/drawing/2015/10/21/chartex" xmlns:cx3="http://schemas.microsoft.com/office/drawing/2016/5/9/chartex" xmlns:cx4="http://schemas.microsoft.com/office/drawing/2016/5/10/chartex" xmlns:cx5="http://schemas.microsoft.com/office/drawing/2016/5/11/chartex" xmlns:cx6="http://schemas.microsoft.com/office/drawing/2016/5/12/chartex" xmlns:cx7="http://schemas.microsoft.com/office/drawing/2016/5/13/chartex" xmlns:cx8="http://schemas.microsoft.com/office/drawing/2016/5/14/chartex" xmlns:mc="http://schemas.openxmlformats.org/markup-compatibility/2006" xmlns:aink="http://schemas.microsoft.com/office/drawing/2016/ink" xmlns:am3d="http://schemas.microsoft.com/office/drawing/2017/model3d" xmlns:o="urn:schemas-microsoft-com:office:office" xmlns:r="http://schemas.openxmlformats.org/officeDocument/2006/relationships" xmlns:m="http://schemas.openxmlformats.org/officeDocument/2006/math" xmlns:v="urn:schemas-microsoft-com:vml" xmlns:wp14="http://schemas.microsoft.com/office/word/2010/wordprocessingDrawing" xmlns:wp="http://schemas.openxmlformats.org/drawingml/2006/wordprocessingDrawing" xmlns:w10="urn:schemas-microsoft-com:office:word" xmlns:w="http://schemas.openxmlformats.org/wordprocessingml/2006/main" xmlns:w14="http://schemas.microsoft.com/office/word/2010/wordml" xmlns:w15="http://schemas.microsoft.com/office/word/2012/wordml" xmlns:w16cex="http://schemas.microsoft.com/office/word/2018/wordml/cex" xmlns:w16cid="http://schemas.microsoft.com/office/word/2016/wordml/cid" xmlns:w16="http://schemas.microsoft.com/office/word/2018/wordml" xmlns:w16se="http://schemas.microsoft.com/office/word/2015/wordml/symex" xmlns:wpg="http://schemas.microsoft.com/office/word/2010/wordprocessingGroup" xmlns:wpi="http://schemas.microsoft.com/office/word/2010/wordprocessingInk" xmlns:wne="http://schemas.microsoft.com/office/word/2006/wordml" xmlns:wps="http://schemas.microsoft.com/office/word/2010/wordprocessingShape" mc:Ignorable="w14 w15 w16se w16cid w16 w16cex wp14">
+<w:endnotes xmlns:wpc="http://schemas.microsoft.com/office/word/2010/wordprocessingCanvas" xmlns:cx="http://schemas.microsoft.com/office/drawing/2014/chartex" xmlns:mc="http://schemas.openxmlformats.org/markup-compatibility/2006" xmlns:o="urn:schemas-microsoft-com:office:office" xmlns:r="http://schemas.openxmlformats.org/officeDocument/2006/relationships" xmlns:m="http://schemas.openxmlformats.org/officeDocument/2006/math" xmlns:v="urn:schemas-microsoft-com:vml" xmlns:wp14="http://schemas.microsoft.com/office/word/2010/wordprocessingDrawing" xmlns:wp="http://schemas.openxmlformats.org/drawingml/2006/wordprocessingDrawing" xmlns:w10="urn:schemas-microsoft-com:office:word" xmlns:w="http://schemas.openxmlformats.org/wordprocessingml/2006/main" xmlns:w14="http://schemas.microsoft.com/office/word/2010/wordml" xmlns:w15="http://schemas.microsoft.com/office/word/2012/wordml" xmlns:w16se="http://schemas.microsoft.com/office/word/2015/wordml/symex" xmlns:wpg="http://schemas.microsoft.com/office/word/2010/wordprocessingGroup" xmlns:wpi="http://schemas.microsoft.com/office/word/2010/wordprocessingInk" xmlns:wne="http://schemas.microsoft.com/office/word/2006/wordml" xmlns:wps="http://schemas.microsoft.com/office/word/2010/wordprocessingShape" mc:Ignorable="w14 w15 w16se wp14">
   <w:endnote w:type="separator" w:id="-1">
     <w:p>
       <w:r>
@@ -3479,7 +3843,7 @@
 </file>
 
 <file path=word/footnotes.xml><?xml version="1.0" encoding="utf-8"?>
-<w:footnotes xmlns:wpc="http://schemas.microsoft.com/office/word/2010/wordprocessingCanvas" xmlns:cx="http://schemas.microsoft.com/office/drawing/2014/chartex" xmlns:cx1="http://schemas.microsoft.com/office/drawing/2015/9/8/chartex" xmlns:cx2="http://schemas.microsoft.com/office/drawing/2015/10/21/chartex" xmlns:cx3="http://schemas.microsoft.com/office/drawing/2016/5/9/chartex" xmlns:cx4="http://schemas.microsoft.com/office/drawing/2016/5/10/chartex" xmlns:cx5="http://schemas.microsoft.com/office/drawing/2016/5/11/chartex" xmlns:cx6="http://schemas.microsoft.com/office/drawing/2016/5/12/chartex" xmlns:cx7="http://schemas.microsoft.com/office/drawing/2016/5/13/chartex" xmlns:cx8="http://schemas.microsoft.com/office/drawing/2016/5/14/chartex" xmlns:mc="http://schemas.openxmlformats.org/markup-compatibility/2006" xmlns:aink="http://schemas.microsoft.com/office/drawing/2016/ink" xmlns:am3d="http://schemas.microsoft.com/office/drawing/2017/model3d" xmlns:o="urn:schemas-microsoft-com:office:office" xmlns:r="http://schemas.openxmlformats.org/officeDocument/2006/relationships" xmlns:m="http://schemas.openxmlformats.org/officeDocument/2006/math" xmlns:v="urn:schemas-microsoft-com:vml" xmlns:wp14="http://schemas.microsoft.com/office/word/2010/wordprocessingDrawing" xmlns:wp="http://schemas.openxmlformats.org/drawingml/2006/wordprocessingDrawing" xmlns:w10="urn:schemas-microsoft-com:office:word" xmlns:w="http://schemas.openxmlformats.org/wordprocessingml/2006/main" xmlns:w14="http://schemas.microsoft.com/office/word/2010/wordml" xmlns:w15="http://schemas.microsoft.com/office/word/2012/wordml" xmlns:w16cex="http://schemas.microsoft.com/office/word/2018/wordml/cex" xmlns:w16cid="http://schemas.microsoft.com/office/word/2016/wordml/cid" xmlns:w16="http://schemas.microsoft.com/office/word/2018/wordml" xmlns:w16se="http://schemas.microsoft.com/office/word/2015/wordml/symex" xmlns:wpg="http://schemas.microsoft.com/office/word/2010/wordprocessingGroup" xmlns:wpi="http://schemas.microsoft.com/office/word/2010/wordprocessingInk" xmlns:wne="http://schemas.microsoft.com/office/word/2006/wordml" xmlns:wps="http://schemas.microsoft.com/office/word/2010/wordprocessingShape" mc:Ignorable="w14 w15 w16se w16cid w16 w16cex wp14">
+<w:footnotes xmlns:wpc="http://schemas.microsoft.com/office/word/2010/wordprocessingCanvas" xmlns:cx="http://schemas.microsoft.com/office/drawing/2014/chartex" xmlns:mc="http://schemas.openxmlformats.org/markup-compatibility/2006" xmlns:o="urn:schemas-microsoft-com:office:office" xmlns:r="http://schemas.openxmlformats.org/officeDocument/2006/relationships" xmlns:m="http://schemas.openxmlformats.org/officeDocument/2006/math" xmlns:v="urn:schemas-microsoft-com:vml" xmlns:wp14="http://schemas.microsoft.com/office/word/2010/wordprocessingDrawing" xmlns:wp="http://schemas.openxmlformats.org/drawingml/2006/wordprocessingDrawing" xmlns:w10="urn:schemas-microsoft-com:office:word" xmlns:w="http://schemas.openxmlformats.org/wordprocessingml/2006/main" xmlns:w14="http://schemas.microsoft.com/office/word/2010/wordml" xmlns:w15="http://schemas.microsoft.com/office/word/2012/wordml" xmlns:w16se="http://schemas.microsoft.com/office/word/2015/wordml/symex" xmlns:wpg="http://schemas.microsoft.com/office/word/2010/wordprocessingGroup" xmlns:wpi="http://schemas.microsoft.com/office/word/2010/wordprocessingInk" xmlns:wne="http://schemas.microsoft.com/office/word/2006/wordml" xmlns:wps="http://schemas.microsoft.com/office/word/2010/wordprocessingShape" mc:Ignorable="w14 w15 w16se wp14">
   <w:footnote w:type="separator" w:id="-1">
     <w:p>
       <w:r>
@@ -3498,7 +3862,7 @@
 </file>
 
 <file path=word/header1.xml><?xml version="1.0" encoding="utf-8"?>
-<w:hdr xmlns:wpc="http://schemas.microsoft.com/office/word/2010/wordprocessingCanvas" xmlns:cx="http://schemas.microsoft.com/office/drawing/2014/chartex" xmlns:cx1="http://schemas.microsoft.com/office/drawing/2015/9/8/chartex" xmlns:cx2="http://schemas.microsoft.com/office/drawing/2015/10/21/chartex" xmlns:cx3="http://schemas.microsoft.com/office/drawing/2016/5/9/chartex" xmlns:cx4="http://schemas.microsoft.com/office/drawing/2016/5/10/chartex" xmlns:cx5="http://schemas.microsoft.com/office/drawing/2016/5/11/chartex" xmlns:cx6="http://schemas.microsoft.com/office/drawing/2016/5/12/chartex" xmlns:cx7="http://schemas.microsoft.com/office/drawing/2016/5/13/chartex" xmlns:cx8="http://schemas.microsoft.com/office/drawing/2016/5/14/chartex" xmlns:mc="http://schemas.openxmlformats.org/markup-compatibility/2006" xmlns:aink="http://schemas.microsoft.com/office/drawing/2016/ink" xmlns:am3d="http://schemas.microsoft.com/office/drawing/2017/model3d" xmlns:o="urn:schemas-microsoft-com:office:office" xmlns:r="http://schemas.openxmlformats.org/officeDocument/2006/relationships" xmlns:m="http://schemas.openxmlformats.org/officeDocument/2006/math" xmlns:v="urn:schemas-microsoft-com:vml" xmlns:wp14="http://schemas.microsoft.com/office/word/2010/wordprocessingDrawing" xmlns:wp="http://schemas.openxmlformats.org/drawingml/2006/wordprocessingDrawing" xmlns:w10="urn:schemas-microsoft-com:office:word" xmlns:w="http://schemas.openxmlformats.org/wordprocessingml/2006/main" xmlns:w14="http://schemas.microsoft.com/office/word/2010/wordml" xmlns:w15="http://schemas.microsoft.com/office/word/2012/wordml" xmlns:w16cex="http://schemas.microsoft.com/office/word/2018/wordml/cex" xmlns:w16cid="http://schemas.microsoft.com/office/word/2016/wordml/cid" xmlns:w16="http://schemas.microsoft.com/office/word/2018/wordml" xmlns:w16se="http://schemas.microsoft.com/office/word/2015/wordml/symex" xmlns:wpg="http://schemas.microsoft.com/office/word/2010/wordprocessingGroup" xmlns:wpi="http://schemas.microsoft.com/office/word/2010/wordprocessingInk" xmlns:wne="http://schemas.microsoft.com/office/word/2006/wordml" xmlns:wps="http://schemas.microsoft.com/office/word/2010/wordprocessingShape" mc:Ignorable="w14 w15 w16se w16cid w16 w16cex wp14">
+<w:hdr xmlns:wpc="http://schemas.microsoft.com/office/word/2010/wordprocessingCanvas" xmlns:cx="http://schemas.microsoft.com/office/drawing/2014/chartex" xmlns:mc="http://schemas.openxmlformats.org/markup-compatibility/2006" xmlns:o="urn:schemas-microsoft-com:office:office" xmlns:r="http://schemas.openxmlformats.org/officeDocument/2006/relationships" xmlns:m="http://schemas.openxmlformats.org/officeDocument/2006/math" xmlns:v="urn:schemas-microsoft-com:vml" xmlns:wp14="http://schemas.microsoft.com/office/word/2010/wordprocessingDrawing" xmlns:wp="http://schemas.openxmlformats.org/drawingml/2006/wordprocessingDrawing" xmlns:w10="urn:schemas-microsoft-com:office:word" xmlns:w="http://schemas.openxmlformats.org/wordprocessingml/2006/main" xmlns:w14="http://schemas.microsoft.com/office/word/2010/wordml" xmlns:w15="http://schemas.microsoft.com/office/word/2012/wordml" xmlns:w16se="http://schemas.microsoft.com/office/word/2015/wordml/symex" xmlns:wpg="http://schemas.microsoft.com/office/word/2010/wordprocessingGroup" xmlns:wpi="http://schemas.microsoft.com/office/word/2010/wordprocessingInk" xmlns:wne="http://schemas.microsoft.com/office/word/2006/wordml" xmlns:wps="http://schemas.microsoft.com/office/word/2010/wordprocessingShape" mc:Ignorable="w14 w15 w16se wp14">
   <w:p>
     <w:pPr>
       <w:pBdr>
@@ -3850,7 +4214,7 @@
               <w:sz w:val="16"/>
               <w:szCs w:val="16"/>
             </w:rPr>
-            <w:t>5</w:t>
+            <w:t>4</w:t>
           </w:r>
           <w:r>
             <w:rPr>
@@ -3945,7 +4309,7 @@
 </file>
 
 <file path=word/header2.xml><?xml version="1.0" encoding="utf-8"?>
-<w:hdr xmlns:wpc="http://schemas.microsoft.com/office/word/2010/wordprocessingCanvas" xmlns:cx="http://schemas.microsoft.com/office/drawing/2014/chartex" xmlns:cx1="http://schemas.microsoft.com/office/drawing/2015/9/8/chartex" xmlns:cx2="http://schemas.microsoft.com/office/drawing/2015/10/21/chartex" xmlns:cx3="http://schemas.microsoft.com/office/drawing/2016/5/9/chartex" xmlns:cx4="http://schemas.microsoft.com/office/drawing/2016/5/10/chartex" xmlns:cx5="http://schemas.microsoft.com/office/drawing/2016/5/11/chartex" xmlns:cx6="http://schemas.microsoft.com/office/drawing/2016/5/12/chartex" xmlns:cx7="http://schemas.microsoft.com/office/drawing/2016/5/13/chartex" xmlns:cx8="http://schemas.microsoft.com/office/drawing/2016/5/14/chartex" xmlns:mc="http://schemas.openxmlformats.org/markup-compatibility/2006" xmlns:aink="http://schemas.microsoft.com/office/drawing/2016/ink" xmlns:am3d="http://schemas.microsoft.com/office/drawing/2017/model3d" xmlns:o="urn:schemas-microsoft-com:office:office" xmlns:r="http://schemas.openxmlformats.org/officeDocument/2006/relationships" xmlns:m="http://schemas.openxmlformats.org/officeDocument/2006/math" xmlns:v="urn:schemas-microsoft-com:vml" xmlns:wp14="http://schemas.microsoft.com/office/word/2010/wordprocessingDrawing" xmlns:wp="http://schemas.openxmlformats.org/drawingml/2006/wordprocessingDrawing" xmlns:w10="urn:schemas-microsoft-com:office:word" xmlns:w="http://schemas.openxmlformats.org/wordprocessingml/2006/main" xmlns:w14="http://schemas.microsoft.com/office/word/2010/wordml" xmlns:w15="http://schemas.microsoft.com/office/word/2012/wordml" xmlns:w16cex="http://schemas.microsoft.com/office/word/2018/wordml/cex" xmlns:w16cid="http://schemas.microsoft.com/office/word/2016/wordml/cid" xmlns:w16="http://schemas.microsoft.com/office/word/2018/wordml" xmlns:w16se="http://schemas.microsoft.com/office/word/2015/wordml/symex" xmlns:wpg="http://schemas.microsoft.com/office/word/2010/wordprocessingGroup" xmlns:wpi="http://schemas.microsoft.com/office/word/2010/wordprocessingInk" xmlns:wne="http://schemas.microsoft.com/office/word/2006/wordml" xmlns:wps="http://schemas.microsoft.com/office/word/2010/wordprocessingShape" mc:Ignorable="w14 w15 w16se w16cid w16 w16cex wp14">
+<w:hdr xmlns:wpc="http://schemas.microsoft.com/office/word/2010/wordprocessingCanvas" xmlns:cx="http://schemas.microsoft.com/office/drawing/2014/chartex" xmlns:mc="http://schemas.openxmlformats.org/markup-compatibility/2006" xmlns:o="urn:schemas-microsoft-com:office:office" xmlns:r="http://schemas.openxmlformats.org/officeDocument/2006/relationships" xmlns:m="http://schemas.openxmlformats.org/officeDocument/2006/math" xmlns:v="urn:schemas-microsoft-com:vml" xmlns:wp14="http://schemas.microsoft.com/office/word/2010/wordprocessingDrawing" xmlns:wp="http://schemas.openxmlformats.org/drawingml/2006/wordprocessingDrawing" xmlns:w10="urn:schemas-microsoft-com:office:word" xmlns:w="http://schemas.openxmlformats.org/wordprocessingml/2006/main" xmlns:w14="http://schemas.microsoft.com/office/word/2010/wordml" xmlns:w15="http://schemas.microsoft.com/office/word/2012/wordml" xmlns:w16se="http://schemas.microsoft.com/office/word/2015/wordml/symex" xmlns:wpg="http://schemas.microsoft.com/office/word/2010/wordprocessingGroup" xmlns:wpi="http://schemas.microsoft.com/office/word/2010/wordprocessingInk" xmlns:wne="http://schemas.microsoft.com/office/word/2006/wordml" xmlns:wps="http://schemas.microsoft.com/office/word/2010/wordprocessingShape" mc:Ignorable="w14 w15 w16se wp14">
   <w:p>
     <w:pPr>
       <w:pBdr>
@@ -4457,7 +4821,7 @@
 </file>
 
 <file path=word/numbering.xml><?xml version="1.0" encoding="utf-8"?>
-<w:numbering xmlns:wpc="http://schemas.microsoft.com/office/word/2010/wordprocessingCanvas" xmlns:cx="http://schemas.microsoft.com/office/drawing/2014/chartex" xmlns:cx1="http://schemas.microsoft.com/office/drawing/2015/9/8/chartex" xmlns:cx2="http://schemas.microsoft.com/office/drawing/2015/10/21/chartex" xmlns:cx3="http://schemas.microsoft.com/office/drawing/2016/5/9/chartex" xmlns:cx4="http://schemas.microsoft.com/office/drawing/2016/5/10/chartex" xmlns:cx5="http://schemas.microsoft.com/office/drawing/2016/5/11/chartex" xmlns:cx6="http://schemas.microsoft.com/office/drawing/2016/5/12/chartex" xmlns:cx7="http://schemas.microsoft.com/office/drawing/2016/5/13/chartex" xmlns:cx8="http://schemas.microsoft.com/office/drawing/2016/5/14/chartex" xmlns:mc="http://schemas.openxmlformats.org/markup-compatibility/2006" xmlns:aink="http://schemas.microsoft.com/office/drawing/2016/ink" xmlns:am3d="http://schemas.microsoft.com/office/drawing/2017/model3d" xmlns:o="urn:schemas-microsoft-com:office:office" xmlns:r="http://schemas.openxmlformats.org/officeDocument/2006/relationships" xmlns:m="http://schemas.openxmlformats.org/officeDocument/2006/math" xmlns:v="urn:schemas-microsoft-com:vml" xmlns:wp14="http://schemas.microsoft.com/office/word/2010/wordprocessingDrawing" xmlns:wp="http://schemas.openxmlformats.org/drawingml/2006/wordprocessingDrawing" xmlns:w10="urn:schemas-microsoft-com:office:word" xmlns:w="http://schemas.openxmlformats.org/wordprocessingml/2006/main" xmlns:w14="http://schemas.microsoft.com/office/word/2010/wordml" xmlns:w15="http://schemas.microsoft.com/office/word/2012/wordml" xmlns:w16cex="http://schemas.microsoft.com/office/word/2018/wordml/cex" xmlns:w16cid="http://schemas.microsoft.com/office/word/2016/wordml/cid" xmlns:w16="http://schemas.microsoft.com/office/word/2018/wordml" xmlns:w16se="http://schemas.microsoft.com/office/word/2015/wordml/symex" xmlns:wpg="http://schemas.microsoft.com/office/word/2010/wordprocessingGroup" xmlns:wpi="http://schemas.microsoft.com/office/word/2010/wordprocessingInk" xmlns:wne="http://schemas.microsoft.com/office/word/2006/wordml" xmlns:wps="http://schemas.microsoft.com/office/word/2010/wordprocessingShape" mc:Ignorable="w14 w15 w16se w16cid w16 w16cex wp14">
+<w:numbering xmlns:wpc="http://schemas.microsoft.com/office/word/2010/wordprocessingCanvas" xmlns:cx="http://schemas.microsoft.com/office/drawing/2014/chartex" xmlns:mc="http://schemas.openxmlformats.org/markup-compatibility/2006" xmlns:o="urn:schemas-microsoft-com:office:office" xmlns:r="http://schemas.openxmlformats.org/officeDocument/2006/relationships" xmlns:m="http://schemas.openxmlformats.org/officeDocument/2006/math" xmlns:v="urn:schemas-microsoft-com:vml" xmlns:wp14="http://schemas.microsoft.com/office/word/2010/wordprocessingDrawing" xmlns:wp="http://schemas.openxmlformats.org/drawingml/2006/wordprocessingDrawing" xmlns:w10="urn:schemas-microsoft-com:office:word" xmlns:w="http://schemas.openxmlformats.org/wordprocessingml/2006/main" xmlns:w14="http://schemas.microsoft.com/office/word/2010/wordml" xmlns:w15="http://schemas.microsoft.com/office/word/2012/wordml" xmlns:w16se="http://schemas.microsoft.com/office/word/2015/wordml/symex" xmlns:wpg="http://schemas.microsoft.com/office/word/2010/wordprocessingGroup" xmlns:wpi="http://schemas.microsoft.com/office/word/2010/wordprocessingInk" xmlns:wne="http://schemas.microsoft.com/office/word/2006/wordml" xmlns:wps="http://schemas.microsoft.com/office/word/2010/wordprocessingShape" mc:Ignorable="w14 w15 w16se wp14">
   <w:abstractNum w:abstractNumId="0" w15:restartNumberingAfterBreak="0">
     <w:nsid w:val="214333E3"/>
     <w:multiLevelType w:val="multilevel"/>
@@ -4955,36 +5319,18 @@
 </file>
 
 <file path=word/people.xml><?xml version="1.0" encoding="utf-8"?>
-<w15:people xmlns:wpc="http://schemas.microsoft.com/office/word/2010/wordprocessingCanvas" xmlns:cx="http://schemas.microsoft.com/office/drawing/2014/chartex" xmlns:cx1="http://schemas.microsoft.com/office/drawing/2015/9/8/chartex" xmlns:cx2="http://schemas.microsoft.com/office/drawing/2015/10/21/chartex" xmlns:cx3="http://schemas.microsoft.com/office/drawing/2016/5/9/chartex" xmlns:cx4="http://schemas.microsoft.com/office/drawing/2016/5/10/chartex" xmlns:cx5="http://schemas.microsoft.com/office/drawing/2016/5/11/chartex" xmlns:cx6="http://schemas.microsoft.com/office/drawing/2016/5/12/chartex" xmlns:cx7="http://schemas.microsoft.com/office/drawing/2016/5/13/chartex" xmlns:cx8="http://schemas.microsoft.com/office/drawing/2016/5/14/chartex" xmlns:mc="http://schemas.openxmlformats.org/markup-compatibility/2006" xmlns:aink="http://schemas.microsoft.com/office/drawing/2016/ink" xmlns:am3d="http://schemas.microsoft.com/office/drawing/2017/model3d" xmlns:o="urn:schemas-microsoft-com:office:office" xmlns:r="http://schemas.openxmlformats.org/officeDocument/2006/relationships" xmlns:m="http://schemas.openxmlformats.org/officeDocument/2006/math" xmlns:v="urn:schemas-microsoft-com:vml" xmlns:wp14="http://schemas.microsoft.com/office/word/2010/wordprocessingDrawing" xmlns:wp="http://schemas.openxmlformats.org/drawingml/2006/wordprocessingDrawing" xmlns:w10="urn:schemas-microsoft-com:office:word" xmlns:w="http://schemas.openxmlformats.org/wordprocessingml/2006/main" xmlns:w14="http://schemas.microsoft.com/office/word/2010/wordml" xmlns:w15="http://schemas.microsoft.com/office/word/2012/wordml" xmlns:w16cex="http://schemas.microsoft.com/office/word/2018/wordml/cex" xmlns:w16cid="http://schemas.microsoft.com/office/word/2016/wordml/cid" xmlns:w16="http://schemas.microsoft.com/office/word/2018/wordml" xmlns:w16se="http://schemas.microsoft.com/office/word/2015/wordml/symex" xmlns:wpg="http://schemas.microsoft.com/office/word/2010/wordprocessingGroup" xmlns:wpi="http://schemas.microsoft.com/office/word/2010/wordprocessingInk" xmlns:wne="http://schemas.microsoft.com/office/word/2006/wordml" xmlns:wps="http://schemas.microsoft.com/office/word/2010/wordprocessingShape" mc:Ignorable="w14 w15 w16se w16cid w16 w16cex wp14">
+<w15:people xmlns:wpc="http://schemas.microsoft.com/office/word/2010/wordprocessingCanvas" xmlns:cx="http://schemas.microsoft.com/office/drawing/2014/chartex" xmlns:mc="http://schemas.openxmlformats.org/markup-compatibility/2006" xmlns:o="urn:schemas-microsoft-com:office:office" xmlns:r="http://schemas.openxmlformats.org/officeDocument/2006/relationships" xmlns:m="http://schemas.openxmlformats.org/officeDocument/2006/math" xmlns:v="urn:schemas-microsoft-com:vml" xmlns:wp14="http://schemas.microsoft.com/office/word/2010/wordprocessingDrawing" xmlns:wp="http://schemas.openxmlformats.org/drawingml/2006/wordprocessingDrawing" xmlns:w10="urn:schemas-microsoft-com:office:word" xmlns:w="http://schemas.openxmlformats.org/wordprocessingml/2006/main" xmlns:w14="http://schemas.microsoft.com/office/word/2010/wordml" xmlns:w15="http://schemas.microsoft.com/office/word/2012/wordml" xmlns:w16se="http://schemas.microsoft.com/office/word/2015/wordml/symex" xmlns:wpg="http://schemas.microsoft.com/office/word/2010/wordprocessingGroup" xmlns:wpi="http://schemas.microsoft.com/office/word/2010/wordprocessingInk" xmlns:wne="http://schemas.microsoft.com/office/word/2006/wordml" xmlns:wps="http://schemas.microsoft.com/office/word/2010/wordprocessingShape" mc:Ignorable="w14 w15 w16se wp14">
   <w15:person w15:author="Elio Raymundo">
     <w15:presenceInfo w15:providerId="Windows Live" w15:userId="e98631c1432f1d85"/>
   </w15:person>
   <w15:person w15:author="Ramirez Colindres, Edy Rigoberto">
     <w15:presenceInfo w15:providerId="AD" w15:userId="S::erramirc@sat.gob.gt::a12d488b-0c35-4517-a27c-3167ecd7529c"/>
   </w15:person>
-  <w15:person w15:author="Ramirez Colindres, Edy Rigoberto [2]">
-    <w15:presenceInfo w15:providerId="AD" w15:userId="S::erramirc@sat.gob.gt::a12d488b-0c35-4517-a27c-3167ecd7529c"/>
-  </w15:person>
-  <w15:person w15:author="Ramirez Colindres, Edy Rigoberto [3]">
-    <w15:presenceInfo w15:providerId="AD" w15:userId="S::erramirc@sat.gob.gt::a12d488b-0c35-4517-a27c-3167ecd7529c"/>
-  </w15:person>
-  <w15:person w15:author="Ramirez Colindres, Edy Rigoberto [4]">
-    <w15:presenceInfo w15:providerId="AD" w15:userId="S::erramirc@sat.gob.gt::a12d488b-0c35-4517-a27c-3167ecd7529c"/>
-  </w15:person>
-  <w15:person w15:author="Ramirez Colindres, Edy Rigoberto [5]">
-    <w15:presenceInfo w15:providerId="AD" w15:userId="S::erramirc@sat.gob.gt::a12d488b-0c35-4517-a27c-3167ecd7529c"/>
-  </w15:person>
-  <w15:person w15:author="Ramirez Colindres, Edy Rigoberto [6]">
-    <w15:presenceInfo w15:providerId="AD" w15:userId="S::erramirc@sat.gob.gt::a12d488b-0c35-4517-a27c-3167ecd7529c"/>
-  </w15:person>
-  <w15:person w15:author="Ramirez Colindres, Edy Rigoberto [7]">
-    <w15:presenceInfo w15:providerId="AD" w15:userId="S::erramirc@sat.gob.gt::a12d488b-0c35-4517-a27c-3167ecd7529c"/>
-  </w15:person>
 </w15:people>
 </file>
 
 <file path=word/styles.xml><?xml version="1.0" encoding="utf-8"?>
-<w:styles xmlns:mc="http://schemas.openxmlformats.org/markup-compatibility/2006" xmlns:r="http://schemas.openxmlformats.org/officeDocument/2006/relationships" xmlns:w="http://schemas.openxmlformats.org/wordprocessingml/2006/main" xmlns:w14="http://schemas.microsoft.com/office/word/2010/wordml" xmlns:w15="http://schemas.microsoft.com/office/word/2012/wordml" xmlns:w16cex="http://schemas.microsoft.com/office/word/2018/wordml/cex" xmlns:w16cid="http://schemas.microsoft.com/office/word/2016/wordml/cid" xmlns:w16="http://schemas.microsoft.com/office/word/2018/wordml" xmlns:w16se="http://schemas.microsoft.com/office/word/2015/wordml/symex" mc:Ignorable="w14 w15 w16se w16cid w16 w16cex">
+<w:styles xmlns:mc="http://schemas.openxmlformats.org/markup-compatibility/2006" xmlns:r="http://schemas.openxmlformats.org/officeDocument/2006/relationships" xmlns:w="http://schemas.openxmlformats.org/wordprocessingml/2006/main" xmlns:w14="http://schemas.microsoft.com/office/word/2010/wordml" xmlns:w15="http://schemas.microsoft.com/office/word/2012/wordml" xmlns:w16se="http://schemas.microsoft.com/office/word/2015/wordml/symex" mc:Ignorable="w14 w15 w16se">
   <w:docDefaults>
     <w:rPrDefault>
       <w:rPr>
@@ -4996,7 +5342,7 @@
     </w:rPrDefault>
     <w:pPrDefault/>
   </w:docDefaults>
-  <w:latentStyles w:defLockedState="0" w:defUIPriority="99" w:defSemiHidden="0" w:defUnhideWhenUsed="0" w:defQFormat="0" w:count="376">
+  <w:latentStyles w:defLockedState="0" w:defUIPriority="99" w:defSemiHidden="0" w:defUnhideWhenUsed="0" w:defQFormat="0" w:count="371">
     <w:lsdException w:name="Normal" w:uiPriority="0" w:qFormat="1"/>
     <w:lsdException w:name="heading 1" w:uiPriority="9" w:qFormat="1"/>
     <w:lsdException w:name="heading 2" w:semiHidden="1" w:uiPriority="9" w:unhideWhenUsed="1" w:qFormat="1"/>
@@ -5102,6 +5448,7 @@
     <w:lsdException w:name="HTML Sample" w:semiHidden="1" w:unhideWhenUsed="1"/>
     <w:lsdException w:name="HTML Typewriter" w:semiHidden="1" w:unhideWhenUsed="1"/>
     <w:lsdException w:name="HTML Variable" w:semiHidden="1" w:unhideWhenUsed="1"/>
+    <w:lsdException w:name="Normal Table" w:semiHidden="1" w:unhideWhenUsed="1"/>
     <w:lsdException w:name="annotation subject" w:semiHidden="1" w:unhideWhenUsed="1"/>
     <w:lsdException w:name="No List" w:semiHidden="1" w:unhideWhenUsed="1"/>
     <w:lsdException w:name="Outline List 1" w:semiHidden="1" w:unhideWhenUsed="1"/>
@@ -5144,8 +5491,11 @@
     <w:lsdException w:name="Table Contemporary" w:semiHidden="1" w:unhideWhenUsed="1"/>
     <w:lsdException w:name="Table Elegant" w:semiHidden="1" w:unhideWhenUsed="1"/>
     <w:lsdException w:name="Table Professional" w:semiHidden="1" w:unhideWhenUsed="1"/>
+    <w:lsdException w:name="Table Subtle 1" w:semiHidden="1" w:unhideWhenUsed="1"/>
     <w:lsdException w:name="Table Subtle 2" w:semiHidden="1" w:unhideWhenUsed="1"/>
     <w:lsdException w:name="Table Web 1" w:semiHidden="1" w:unhideWhenUsed="1"/>
+    <w:lsdException w:name="Table Web 2" w:semiHidden="1" w:unhideWhenUsed="1"/>
+    <w:lsdException w:name="Table Web 3" w:semiHidden="1" w:unhideWhenUsed="1"/>
     <w:lsdException w:name="Balloon Text" w:semiHidden="1" w:unhideWhenUsed="1"/>
     <w:lsdException w:name="Table Grid" w:uiPriority="39"/>
     <w:lsdException w:name="Table Theme" w:semiHidden="1" w:unhideWhenUsed="1"/>
@@ -5364,11 +5714,6 @@
     <w:lsdException w:name="List Table 5 Dark Accent 6" w:uiPriority="50"/>
     <w:lsdException w:name="List Table 6 Colorful Accent 6" w:uiPriority="51"/>
     <w:lsdException w:name="List Table 7 Colorful Accent 6" w:uiPriority="52"/>
-    <w:lsdException w:name="Mention" w:semiHidden="1" w:unhideWhenUsed="1"/>
-    <w:lsdException w:name="Smart Hyperlink" w:semiHidden="1" w:unhideWhenUsed="1"/>
-    <w:lsdException w:name="Hashtag" w:semiHidden="1" w:unhideWhenUsed="1"/>
-    <w:lsdException w:name="Unresolved Mention" w:semiHidden="1" w:unhideWhenUsed="1"/>
-    <w:lsdException w:name="Smart Link" w:semiHidden="1" w:unhideWhenUsed="1"/>
   </w:latentStyles>
   <w:style w:type="paragraph" w:default="1" w:styleId="Normal">
     <w:name w:val="Normal"/>

</xml_diff>

<commit_message>
Se agrega funcionalidad para navegar entre componentes
</commit_message>
<xml_diff>
--- a/Casos de Uso/CU5 - Ingreso de quejas realizado por el contribuyente_2020 (1).docx
+++ b/Casos de Uso/CU5 - Ingreso de quejas realizado por el contribuyente_2020 (1).docx
@@ -798,6 +798,7 @@
           <w:color w:val="000000"/>
           <w:sz w:val="27"/>
           <w:szCs w:val="27"/>
+          <w:highlight w:val="yellow"/>
         </w:rPr>
       </w:pPr>
       <w:r>
@@ -807,6 +808,7 @@
           <w:color w:val="000000"/>
           <w:sz w:val="27"/>
           <w:szCs w:val="27"/>
+          <w:highlight w:val="yellow"/>
         </w:rPr>
         <w:t>Actores</w:t>
       </w:r>
@@ -832,14 +834,16 @@
           <w:color w:val="000000"/>
           <w:sz w:val="20"/>
           <w:szCs w:val="20"/>
-        </w:rPr>
-      </w:pPr>
-      <w:r>
-        <w:rPr>
-          <w:rFonts w:ascii="Arial" w:eastAsia="Arial" w:hAnsi="Arial" w:cs="Arial"/>
-          <w:color w:val="000000"/>
-          <w:sz w:val="20"/>
-          <w:szCs w:val="20"/>
+          <w:highlight w:val="yellow"/>
+        </w:rPr>
+      </w:pPr>
+      <w:r>
+        <w:rPr>
+          <w:rFonts w:ascii="Arial" w:eastAsia="Arial" w:hAnsi="Arial" w:cs="Arial"/>
+          <w:color w:val="000000"/>
+          <w:sz w:val="20"/>
+          <w:szCs w:val="20"/>
+          <w:highlight w:val="yellow"/>
         </w:rPr>
         <w:t>Usuario (Cuentahabiente)</w:t>
       </w:r>
@@ -865,14 +869,16 @@
           <w:color w:val="000000"/>
           <w:sz w:val="20"/>
           <w:szCs w:val="20"/>
-        </w:rPr>
-      </w:pPr>
-      <w:r>
-        <w:rPr>
-          <w:rFonts w:ascii="Arial" w:eastAsia="Arial" w:hAnsi="Arial" w:cs="Arial"/>
-          <w:color w:val="000000"/>
-          <w:sz w:val="20"/>
-          <w:szCs w:val="20"/>
+          <w:highlight w:val="yellow"/>
+        </w:rPr>
+      </w:pPr>
+      <w:r>
+        <w:rPr>
+          <w:rFonts w:ascii="Arial" w:eastAsia="Arial" w:hAnsi="Arial" w:cs="Arial"/>
+          <w:color w:val="000000"/>
+          <w:sz w:val="20"/>
+          <w:szCs w:val="20"/>
+          <w:highlight w:val="yellow"/>
         </w:rPr>
         <w:t>Aplicación Web</w:t>
       </w:r>
@@ -898,14 +904,16 @@
           <w:color w:val="000000"/>
           <w:sz w:val="20"/>
           <w:szCs w:val="20"/>
-        </w:rPr>
-      </w:pPr>
-      <w:r>
-        <w:rPr>
-          <w:rFonts w:ascii="Arial" w:eastAsia="Arial" w:hAnsi="Arial" w:cs="Arial"/>
-          <w:color w:val="000000"/>
-          <w:sz w:val="20"/>
-          <w:szCs w:val="20"/>
+          <w:highlight w:val="yellow"/>
+        </w:rPr>
+      </w:pPr>
+      <w:r>
+        <w:rPr>
+          <w:rFonts w:ascii="Arial" w:eastAsia="Arial" w:hAnsi="Arial" w:cs="Arial"/>
+          <w:color w:val="000000"/>
+          <w:sz w:val="20"/>
+          <w:szCs w:val="20"/>
+          <w:highlight w:val="yellow"/>
         </w:rPr>
         <w:t>Sistema para llevar el control de quejas.  En este caso de tipo mal servicio o servicio no conforme gestionadas por la unidad de atención al cuentahabiente.</w:t>
       </w:r>
@@ -1032,6 +1040,7 @@
           <w:color w:val="000000"/>
           <w:sz w:val="27"/>
           <w:szCs w:val="27"/>
+          <w:highlight w:val="yellow"/>
         </w:rPr>
       </w:pPr>
       <w:r>
@@ -1041,6 +1050,7 @@
           <w:color w:val="000000"/>
           <w:sz w:val="27"/>
           <w:szCs w:val="27"/>
+          <w:highlight w:val="yellow"/>
         </w:rPr>
         <w:t xml:space="preserve">Flujo Normal Básico </w:t>
       </w:r>
@@ -1065,18 +1075,19 @@
           <w:color w:val="000000"/>
           <w:sz w:val="20"/>
           <w:szCs w:val="20"/>
-        </w:rPr>
-      </w:pPr>
-      <w:r>
-        <w:rPr>
-          <w:rFonts w:ascii="Arial" w:eastAsia="Arial" w:hAnsi="Arial" w:cs="Arial"/>
-          <w:color w:val="000000"/>
-          <w:sz w:val="20"/>
-          <w:szCs w:val="20"/>
+          <w:highlight w:val="yellow"/>
+        </w:rPr>
+      </w:pPr>
+      <w:r>
+        <w:rPr>
+          <w:rFonts w:ascii="Arial" w:eastAsia="Arial" w:hAnsi="Arial" w:cs="Arial"/>
+          <w:color w:val="000000"/>
+          <w:sz w:val="20"/>
+          <w:szCs w:val="20"/>
+          <w:highlight w:val="yellow"/>
         </w:rPr>
         <w:t xml:space="preserve"> El usuario selecciona en la aplicación web la sección: </w:t>
       </w:r>
-      <w:bookmarkStart w:id="1" w:name="_GoBack"/>
       <w:r>
         <w:rPr>
           <w:rFonts w:ascii="Arial" w:eastAsia="Arial" w:hAnsi="Arial" w:cs="Arial"/>
@@ -1084,6 +1095,7 @@
           <w:color w:val="000000"/>
           <w:sz w:val="20"/>
           <w:szCs w:val="20"/>
+          <w:highlight w:val="yellow"/>
         </w:rPr>
         <w:t xml:space="preserve">Contacto / Quejas </w:t>
       </w:r>
@@ -1093,6 +1105,7 @@
           <w:color w:val="000000"/>
           <w:sz w:val="20"/>
           <w:szCs w:val="20"/>
+          <w:highlight w:val="yellow"/>
         </w:rPr>
         <w:t>y</w:t>
       </w:r>
@@ -1103,16 +1116,17 @@
           <w:color w:val="000000"/>
           <w:sz w:val="20"/>
           <w:szCs w:val="20"/>
+          <w:highlight w:val="yellow"/>
         </w:rPr>
         <w:t xml:space="preserve"> Denuncias/Ingreso de queja por mal servicio o servicio no conforme</w:t>
       </w:r>
-      <w:bookmarkEnd w:id="1"/>
-      <w:r>
-        <w:rPr>
-          <w:rFonts w:ascii="Arial" w:eastAsia="Arial" w:hAnsi="Arial" w:cs="Arial"/>
-          <w:color w:val="000000"/>
-          <w:sz w:val="20"/>
-          <w:szCs w:val="20"/>
+      <w:r>
+        <w:rPr>
+          <w:rFonts w:ascii="Arial" w:eastAsia="Arial" w:hAnsi="Arial" w:cs="Arial"/>
+          <w:color w:val="000000"/>
+          <w:sz w:val="20"/>
+          <w:szCs w:val="20"/>
+          <w:highlight w:val="yellow"/>
         </w:rPr>
         <w:t xml:space="preserve">. </w:t>
       </w:r>
@@ -1123,10 +1137,11 @@
           <w:color w:val="000000"/>
           <w:sz w:val="20"/>
           <w:szCs w:val="20"/>
+          <w:highlight w:val="yellow"/>
         </w:rPr>
         <w:t>(</w:t>
       </w:r>
-      <w:commentRangeStart w:id="2"/>
+      <w:commentRangeStart w:id="1"/>
       <w:r>
         <w:rPr>
           <w:rFonts w:ascii="Arial" w:eastAsia="Arial" w:hAnsi="Arial" w:cs="Arial"/>
@@ -1134,15 +1149,17 @@
           <w:color w:val="000000"/>
           <w:sz w:val="20"/>
           <w:szCs w:val="20"/>
+          <w:highlight w:val="yellow"/>
         </w:rPr>
         <w:t>ANEXO</w:t>
       </w:r>
-      <w:commentRangeEnd w:id="2"/>
+      <w:commentRangeEnd w:id="1"/>
       <w:r>
         <w:rPr>
           <w:rStyle w:val="Refdecomentario"/>
-        </w:rPr>
-        <w:commentReference w:id="2"/>
+          <w:highlight w:val="yellow"/>
+        </w:rPr>
+        <w:commentReference w:id="1"/>
       </w:r>
       <w:r>
         <w:rPr>
@@ -1151,6 +1168,7 @@
           <w:color w:val="000000"/>
           <w:sz w:val="20"/>
           <w:szCs w:val="20"/>
+          <w:highlight w:val="yellow"/>
         </w:rPr>
         <w:t xml:space="preserve"> 1)</w:t>
       </w:r>
@@ -1175,14 +1193,16 @@
           <w:color w:val="000000"/>
           <w:sz w:val="20"/>
           <w:szCs w:val="20"/>
-        </w:rPr>
-      </w:pPr>
-      <w:r>
-        <w:rPr>
-          <w:rFonts w:ascii="Arial" w:eastAsia="Arial" w:hAnsi="Arial" w:cs="Arial"/>
-          <w:color w:val="000000"/>
-          <w:sz w:val="20"/>
-          <w:szCs w:val="20"/>
+          <w:highlight w:val="yellow"/>
+        </w:rPr>
+      </w:pPr>
+      <w:r>
+        <w:rPr>
+          <w:rFonts w:ascii="Arial" w:eastAsia="Arial" w:hAnsi="Arial" w:cs="Arial"/>
+          <w:color w:val="000000"/>
+          <w:sz w:val="20"/>
+          <w:szCs w:val="20"/>
+          <w:highlight w:val="yellow"/>
         </w:rPr>
         <w:t xml:space="preserve">El sistema despliega pantalla con </w:t>
       </w:r>
@@ -1193,6 +1213,7 @@
           <w:color w:val="000000"/>
           <w:sz w:val="20"/>
           <w:szCs w:val="20"/>
+          <w:highlight w:val="yellow"/>
         </w:rPr>
         <w:t>opcion</w:t>
       </w:r>
@@ -1203,6 +1224,7 @@
           <w:color w:val="000000"/>
           <w:sz w:val="20"/>
           <w:szCs w:val="20"/>
+          <w:highlight w:val="yellow"/>
         </w:rPr>
         <w:t xml:space="preserve"> de Ingreso de queja y opción de Consulta Estado de Queja. </w:t>
       </w:r>
@@ -1213,6 +1235,7 @@
           <w:color w:val="000000"/>
           <w:sz w:val="20"/>
           <w:szCs w:val="20"/>
+          <w:highlight w:val="yellow"/>
         </w:rPr>
         <w:t>[FA01]</w:t>
       </w:r>
@@ -1329,8 +1352,18 @@
           <w:color w:val="000000"/>
           <w:sz w:val="20"/>
           <w:szCs w:val="20"/>
-        </w:rPr>
-        <w:t xml:space="preserve">El sistema despliega pantalla solicitando la siguiente información. </w:t>
+          <w:highlight w:val="yellow"/>
+        </w:rPr>
+        <w:t>El sistema despliega pantalla solicitando la siguiente información</w:t>
+      </w:r>
+      <w:r>
+        <w:rPr>
+          <w:rFonts w:ascii="Arial" w:eastAsia="Arial" w:hAnsi="Arial" w:cs="Arial"/>
+          <w:color w:val="000000"/>
+          <w:sz w:val="20"/>
+          <w:szCs w:val="20"/>
+        </w:rPr>
+        <w:t xml:space="preserve">. </w:t>
       </w:r>
       <w:r>
         <w:rPr>
@@ -1360,6 +1393,7 @@
           <w:color w:val="000000"/>
           <w:sz w:val="20"/>
           <w:szCs w:val="20"/>
+          <w:highlight w:val="yellow"/>
         </w:rPr>
       </w:pPr>
       <w:r>
@@ -1370,6 +1404,7 @@
           <w:color w:val="000000"/>
           <w:sz w:val="20"/>
           <w:szCs w:val="20"/>
+          <w:highlight w:val="yellow"/>
         </w:rPr>
         <w:lastRenderedPageBreak/>
         <w:t xml:space="preserve">NOTA: </w:t>
@@ -1381,6 +1416,7 @@
           <w:color w:val="000000"/>
           <w:sz w:val="20"/>
           <w:szCs w:val="20"/>
+          <w:highlight w:val="yellow"/>
         </w:rPr>
         <w:t>Los campos indicados con asterisco (*) son campos para ingresar información obligatoria.</w:t>
       </w:r>
@@ -1405,14 +1441,16 @@
           <w:color w:val="000000"/>
           <w:sz w:val="20"/>
           <w:szCs w:val="20"/>
-        </w:rPr>
-      </w:pPr>
-      <w:r>
-        <w:rPr>
-          <w:rFonts w:ascii="Arial" w:eastAsia="Arial" w:hAnsi="Arial" w:cs="Arial"/>
-          <w:color w:val="000000"/>
-          <w:sz w:val="20"/>
-          <w:szCs w:val="20"/>
+          <w:highlight w:val="yellow"/>
+        </w:rPr>
+      </w:pPr>
+      <w:r>
+        <w:rPr>
+          <w:rFonts w:ascii="Arial" w:eastAsia="Arial" w:hAnsi="Arial" w:cs="Arial"/>
+          <w:color w:val="000000"/>
+          <w:sz w:val="20"/>
+          <w:szCs w:val="20"/>
+          <w:highlight w:val="yellow"/>
         </w:rPr>
         <w:t>Nombre (*)</w:t>
       </w:r>
@@ -1437,14 +1475,16 @@
           <w:color w:val="000000"/>
           <w:sz w:val="20"/>
           <w:szCs w:val="20"/>
-        </w:rPr>
-      </w:pPr>
-      <w:r>
-        <w:rPr>
-          <w:rFonts w:ascii="Arial" w:eastAsia="Arial" w:hAnsi="Arial" w:cs="Arial"/>
-          <w:color w:val="000000"/>
-          <w:sz w:val="20"/>
-          <w:szCs w:val="20"/>
+          <w:highlight w:val="yellow"/>
+        </w:rPr>
+      </w:pPr>
+      <w:r>
+        <w:rPr>
+          <w:rFonts w:ascii="Arial" w:eastAsia="Arial" w:hAnsi="Arial" w:cs="Arial"/>
+          <w:color w:val="000000"/>
+          <w:sz w:val="20"/>
+          <w:szCs w:val="20"/>
+          <w:highlight w:val="yellow"/>
         </w:rPr>
         <w:t>Correo Electrónico (*)</w:t>
       </w:r>
@@ -1469,14 +1509,16 @@
           <w:color w:val="000000"/>
           <w:sz w:val="20"/>
           <w:szCs w:val="20"/>
-        </w:rPr>
-      </w:pPr>
-      <w:r>
-        <w:rPr>
-          <w:rFonts w:ascii="Arial" w:eastAsia="Arial" w:hAnsi="Arial" w:cs="Arial"/>
-          <w:color w:val="000000"/>
-          <w:sz w:val="20"/>
-          <w:szCs w:val="20"/>
+          <w:highlight w:val="yellow"/>
+        </w:rPr>
+      </w:pPr>
+      <w:r>
+        <w:rPr>
+          <w:rFonts w:ascii="Arial" w:eastAsia="Arial" w:hAnsi="Arial" w:cs="Arial"/>
+          <w:color w:val="000000"/>
+          <w:sz w:val="20"/>
+          <w:szCs w:val="20"/>
+          <w:highlight w:val="yellow"/>
         </w:rPr>
         <w:t>Teléfono (*)</w:t>
       </w:r>
@@ -1501,36 +1543,43 @@
           <w:color w:val="000000"/>
           <w:sz w:val="20"/>
           <w:szCs w:val="20"/>
-        </w:rPr>
-      </w:pPr>
-      <w:bookmarkStart w:id="3" w:name="_heading=h.30j0zll" w:colFirst="0" w:colLast="0"/>
-      <w:bookmarkEnd w:id="3"/>
-      <w:r>
-        <w:rPr>
-          <w:rFonts w:ascii="Arial" w:eastAsia="Arial" w:hAnsi="Arial" w:cs="Arial"/>
-          <w:color w:val="000000"/>
-          <w:sz w:val="20"/>
-          <w:szCs w:val="20"/>
+          <w:highlight w:val="yellow"/>
+        </w:rPr>
+      </w:pPr>
+      <w:bookmarkStart w:id="2" w:name="_heading=h.30j0zll" w:colFirst="0" w:colLast="0"/>
+      <w:bookmarkEnd w:id="2"/>
+      <w:r>
+        <w:rPr>
+          <w:rFonts w:ascii="Arial" w:eastAsia="Arial" w:hAnsi="Arial" w:cs="Arial"/>
+          <w:color w:val="000000"/>
+          <w:sz w:val="20"/>
+          <w:szCs w:val="20"/>
+          <w:highlight w:val="yellow"/>
         </w:rPr>
         <w:t>Nombre de la Oficina Tributaria</w:t>
       </w:r>
+      <w:commentRangeStart w:id="3"/>
       <w:commentRangeStart w:id="4"/>
       <w:commentRangeStart w:id="5"/>
-      <w:commentRangeStart w:id="6"/>
-      <w:r>
-        <w:rPr>
-          <w:rFonts w:ascii="Arial" w:eastAsia="Arial" w:hAnsi="Arial" w:cs="Arial"/>
-          <w:color w:val="000000"/>
-          <w:sz w:val="20"/>
-          <w:szCs w:val="20"/>
+      <w:r>
+        <w:rPr>
+          <w:rFonts w:ascii="Arial" w:eastAsia="Arial" w:hAnsi="Arial" w:cs="Arial"/>
+          <w:color w:val="000000"/>
+          <w:sz w:val="20"/>
+          <w:szCs w:val="20"/>
+          <w:highlight w:val="yellow"/>
         </w:rPr>
         <w:t xml:space="preserve">/ </w:t>
       </w:r>
       <w:sdt>
         <w:sdtPr>
+          <w:rPr>
+            <w:highlight w:val="yellow"/>
+          </w:rPr>
           <w:tag w:val="goog_rdk_0"/>
           <w:id w:val="-51237406"/>
         </w:sdtPr>
+        <w:sdtEndPr/>
         <w:sdtContent/>
       </w:sdt>
       <w:r>
@@ -1539,6 +1588,7 @@
           <w:color w:val="000000"/>
           <w:sz w:val="20"/>
           <w:szCs w:val="20"/>
+          <w:highlight w:val="yellow"/>
         </w:rPr>
         <w:t>Agencia</w:t>
       </w:r>
@@ -1547,13 +1597,23 @@
           <w:rFonts w:ascii="Arial" w:eastAsia="Arial" w:hAnsi="Arial" w:cs="Arial"/>
           <w:sz w:val="20"/>
           <w:szCs w:val="20"/>
+          <w:highlight w:val="yellow"/>
         </w:rPr>
         <w:t xml:space="preserve"> </w:t>
       </w:r>
+      <w:commentRangeEnd w:id="3"/>
+      <w:r>
+        <w:rPr>
+          <w:rStyle w:val="Refdecomentario"/>
+          <w:highlight w:val="yellow"/>
+        </w:rPr>
+        <w:commentReference w:id="3"/>
+      </w:r>
       <w:commentRangeEnd w:id="4"/>
       <w:r>
         <w:rPr>
           <w:rStyle w:val="Refdecomentario"/>
+          <w:highlight w:val="yellow"/>
         </w:rPr>
         <w:commentReference w:id="4"/>
       </w:r>
@@ -1561,15 +1621,9 @@
       <w:r>
         <w:rPr>
           <w:rStyle w:val="Refdecomentario"/>
+          <w:highlight w:val="yellow"/>
         </w:rPr>
         <w:commentReference w:id="5"/>
-      </w:r>
-      <w:commentRangeEnd w:id="6"/>
-      <w:r>
-        <w:rPr>
-          <w:rStyle w:val="Refdecomentario"/>
-        </w:rPr>
-        <w:commentReference w:id="6"/>
       </w:r>
     </w:p>
     <w:p>
@@ -1592,16 +1646,18 @@
           <w:color w:val="000000"/>
           <w:sz w:val="20"/>
           <w:szCs w:val="20"/>
-        </w:rPr>
-      </w:pPr>
-      <w:bookmarkStart w:id="7" w:name="_heading=h.1fob9te" w:colFirst="0" w:colLast="0"/>
-      <w:bookmarkEnd w:id="7"/>
-      <w:r>
-        <w:rPr>
-          <w:rFonts w:ascii="Arial" w:eastAsia="Arial" w:hAnsi="Arial" w:cs="Arial"/>
-          <w:color w:val="000000"/>
-          <w:sz w:val="20"/>
-          <w:szCs w:val="20"/>
+          <w:highlight w:val="yellow"/>
+        </w:rPr>
+      </w:pPr>
+      <w:bookmarkStart w:id="6" w:name="_heading=h.1fob9te" w:colFirst="0" w:colLast="0"/>
+      <w:bookmarkEnd w:id="6"/>
+      <w:r>
+        <w:rPr>
+          <w:rFonts w:ascii="Arial" w:eastAsia="Arial" w:hAnsi="Arial" w:cs="Arial"/>
+          <w:color w:val="000000"/>
+          <w:sz w:val="20"/>
+          <w:szCs w:val="20"/>
+          <w:highlight w:val="yellow"/>
         </w:rPr>
         <w:t>Nombre del Empleado o Funcionario</w:t>
       </w:r>
@@ -1626,14 +1682,16 @@
           <w:color w:val="000000"/>
           <w:sz w:val="20"/>
           <w:szCs w:val="20"/>
-        </w:rPr>
-      </w:pPr>
-      <w:r>
-        <w:rPr>
-          <w:rFonts w:ascii="Arial" w:eastAsia="Arial" w:hAnsi="Arial" w:cs="Arial"/>
-          <w:color w:val="000000"/>
-          <w:sz w:val="20"/>
-          <w:szCs w:val="20"/>
+          <w:highlight w:val="yellow"/>
+        </w:rPr>
+      </w:pPr>
+      <w:r>
+        <w:rPr>
+          <w:rFonts w:ascii="Arial" w:eastAsia="Arial" w:hAnsi="Arial" w:cs="Arial"/>
+          <w:color w:val="000000"/>
+          <w:sz w:val="20"/>
+          <w:szCs w:val="20"/>
+          <w:highlight w:val="yellow"/>
         </w:rPr>
         <w:t>Detalle de la queja (*) (permite un máximo de 1,000 caracteres)</w:t>
       </w:r>
@@ -1658,14 +1716,16 @@
           <w:color w:val="000000"/>
           <w:sz w:val="20"/>
           <w:szCs w:val="20"/>
-        </w:rPr>
-      </w:pPr>
-      <w:r>
-        <w:rPr>
-          <w:rFonts w:ascii="Arial" w:eastAsia="Arial" w:hAnsi="Arial" w:cs="Arial"/>
-          <w:color w:val="000000"/>
-          <w:sz w:val="20"/>
-          <w:szCs w:val="20"/>
+          <w:highlight w:val="yellow"/>
+        </w:rPr>
+      </w:pPr>
+      <w:r>
+        <w:rPr>
+          <w:rFonts w:ascii="Arial" w:eastAsia="Arial" w:hAnsi="Arial" w:cs="Arial"/>
+          <w:color w:val="000000"/>
+          <w:sz w:val="20"/>
+          <w:szCs w:val="20"/>
+          <w:highlight w:val="yellow"/>
         </w:rPr>
         <w:t>Botón “Enviar”</w:t>
       </w:r>
@@ -1732,16 +1792,18 @@
           <w:color w:val="000000"/>
           <w:sz w:val="20"/>
           <w:szCs w:val="20"/>
-        </w:rPr>
-      </w:pPr>
-      <w:bookmarkStart w:id="8" w:name="_heading=h.3znysh7" w:colFirst="0" w:colLast="0"/>
-      <w:bookmarkEnd w:id="8"/>
-      <w:r>
-        <w:rPr>
-          <w:rFonts w:ascii="Arial" w:eastAsia="Arial" w:hAnsi="Arial" w:cs="Arial"/>
-          <w:color w:val="000000"/>
-          <w:sz w:val="20"/>
-          <w:szCs w:val="20"/>
+          <w:highlight w:val="yellow"/>
+        </w:rPr>
+      </w:pPr>
+      <w:bookmarkStart w:id="7" w:name="_heading=h.3znysh7" w:colFirst="0" w:colLast="0"/>
+      <w:bookmarkEnd w:id="7"/>
+      <w:r>
+        <w:rPr>
+          <w:rFonts w:ascii="Arial" w:eastAsia="Arial" w:hAnsi="Arial" w:cs="Arial"/>
+          <w:color w:val="000000"/>
+          <w:sz w:val="20"/>
+          <w:szCs w:val="20"/>
+          <w:highlight w:val="yellow"/>
         </w:rPr>
         <w:t>El sistema guarda en la base de datos, la información de la queja por mal servicio o servicio no conforme ingresada, asignando:</w:t>
       </w:r>
@@ -1766,14 +1828,16 @@
           <w:color w:val="000000"/>
           <w:sz w:val="20"/>
           <w:szCs w:val="20"/>
-        </w:rPr>
-      </w:pPr>
-      <w:r>
-        <w:rPr>
-          <w:rFonts w:ascii="Arial" w:eastAsia="Arial" w:hAnsi="Arial" w:cs="Arial"/>
-          <w:color w:val="000000"/>
-          <w:sz w:val="20"/>
-          <w:szCs w:val="20"/>
+          <w:highlight w:val="yellow"/>
+        </w:rPr>
+      </w:pPr>
+      <w:r>
+        <w:rPr>
+          <w:rFonts w:ascii="Arial" w:eastAsia="Arial" w:hAnsi="Arial" w:cs="Arial"/>
+          <w:color w:val="000000"/>
+          <w:sz w:val="20"/>
+          <w:szCs w:val="20"/>
+          <w:highlight w:val="yellow"/>
         </w:rPr>
         <w:t xml:space="preserve">Estado externo= “Presentada” </w:t>
       </w:r>
@@ -1798,14 +1862,16 @@
           <w:color w:val="000000"/>
           <w:sz w:val="20"/>
           <w:szCs w:val="20"/>
-        </w:rPr>
-      </w:pPr>
-      <w:r>
-        <w:rPr>
-          <w:rFonts w:ascii="Arial" w:eastAsia="Arial" w:hAnsi="Arial" w:cs="Arial"/>
-          <w:color w:val="000000"/>
-          <w:sz w:val="20"/>
-          <w:szCs w:val="20"/>
+          <w:highlight w:val="yellow"/>
+        </w:rPr>
+      </w:pPr>
+      <w:r>
+        <w:rPr>
+          <w:rFonts w:ascii="Arial" w:eastAsia="Arial" w:hAnsi="Arial" w:cs="Arial"/>
+          <w:color w:val="000000"/>
+          <w:sz w:val="20"/>
+          <w:szCs w:val="20"/>
+          <w:highlight w:val="yellow"/>
         </w:rPr>
         <w:t>Estado interno (etapa) = “Presentada”</w:t>
       </w:r>
@@ -1830,6 +1896,7 @@
           <w:color w:val="000000"/>
           <w:sz w:val="20"/>
           <w:szCs w:val="20"/>
+          <w:highlight w:val="yellow"/>
         </w:rPr>
       </w:pPr>
       <w:proofErr w:type="gramStart"/>
@@ -1839,6 +1906,7 @@
           <w:color w:val="000000"/>
           <w:sz w:val="20"/>
           <w:szCs w:val="20"/>
+          <w:highlight w:val="yellow"/>
         </w:rPr>
         <w:t>Fecha  de</w:t>
       </w:r>
@@ -1849,6 +1917,7 @@
           <w:color w:val="000000"/>
           <w:sz w:val="20"/>
           <w:szCs w:val="20"/>
+          <w:highlight w:val="yellow"/>
         </w:rPr>
         <w:t xml:space="preserve"> ingreso  =  Día en que se registra el ingreso de la queja (En formato </w:t>
       </w:r>
@@ -1859,6 +1928,7 @@
           <w:color w:val="000000"/>
           <w:sz w:val="20"/>
           <w:szCs w:val="20"/>
+          <w:highlight w:val="yellow"/>
         </w:rPr>
         <w:t>dd</w:t>
       </w:r>
@@ -1869,6 +1939,7 @@
           <w:color w:val="000000"/>
           <w:sz w:val="20"/>
           <w:szCs w:val="20"/>
+          <w:highlight w:val="yellow"/>
         </w:rPr>
         <w:t>/mm/</w:t>
       </w:r>
@@ -1879,6 +1950,7 @@
           <w:color w:val="000000"/>
           <w:sz w:val="20"/>
           <w:szCs w:val="20"/>
+          <w:highlight w:val="yellow"/>
         </w:rPr>
         <w:t>aaaa</w:t>
       </w:r>
@@ -1889,6 +1961,7 @@
           <w:color w:val="000000"/>
           <w:sz w:val="20"/>
           <w:szCs w:val="20"/>
+          <w:highlight w:val="yellow"/>
         </w:rPr>
         <w:t>)</w:t>
       </w:r>
@@ -1913,14 +1986,16 @@
           <w:color w:val="000000"/>
           <w:sz w:val="20"/>
           <w:szCs w:val="20"/>
-        </w:rPr>
-      </w:pPr>
-      <w:r>
-        <w:rPr>
-          <w:rFonts w:ascii="Arial" w:eastAsia="Arial" w:hAnsi="Arial" w:cs="Arial"/>
-          <w:color w:val="000000"/>
-          <w:sz w:val="20"/>
-          <w:szCs w:val="20"/>
+          <w:highlight w:val="yellow"/>
+        </w:rPr>
+      </w:pPr>
+      <w:r>
+        <w:rPr>
+          <w:rFonts w:ascii="Arial" w:eastAsia="Arial" w:hAnsi="Arial" w:cs="Arial"/>
+          <w:color w:val="000000"/>
+          <w:sz w:val="20"/>
+          <w:szCs w:val="20"/>
+          <w:highlight w:val="yellow"/>
         </w:rPr>
         <w:t>Hora de ingreso = Hora y minuto en que se registra el ingreso de la queja (00:00)</w:t>
       </w:r>
@@ -1945,14 +2020,16 @@
           <w:color w:val="000000"/>
           <w:sz w:val="20"/>
           <w:szCs w:val="20"/>
-        </w:rPr>
-      </w:pPr>
-      <w:r>
-        <w:rPr>
-          <w:rFonts w:ascii="Arial" w:eastAsia="Arial" w:hAnsi="Arial" w:cs="Arial"/>
-          <w:color w:val="000000"/>
-          <w:sz w:val="20"/>
-          <w:szCs w:val="20"/>
+          <w:highlight w:val="yellow"/>
+        </w:rPr>
+      </w:pPr>
+      <w:r>
+        <w:rPr>
+          <w:rFonts w:ascii="Arial" w:eastAsia="Arial" w:hAnsi="Arial" w:cs="Arial"/>
+          <w:color w:val="000000"/>
+          <w:sz w:val="20"/>
+          <w:szCs w:val="20"/>
+          <w:highlight w:val="yellow"/>
         </w:rPr>
         <w:t>Tipo de queja = QMS</w:t>
       </w:r>
@@ -1977,14 +2054,16 @@
           <w:color w:val="000000"/>
           <w:sz w:val="20"/>
           <w:szCs w:val="20"/>
-        </w:rPr>
-      </w:pPr>
-      <w:r>
-        <w:rPr>
-          <w:rFonts w:ascii="Arial" w:eastAsia="Arial" w:hAnsi="Arial" w:cs="Arial"/>
-          <w:color w:val="000000"/>
-          <w:sz w:val="20"/>
-          <w:szCs w:val="20"/>
+          <w:highlight w:val="yellow"/>
+        </w:rPr>
+      </w:pPr>
+      <w:r>
+        <w:rPr>
+          <w:rFonts w:ascii="Arial" w:eastAsia="Arial" w:hAnsi="Arial" w:cs="Arial"/>
+          <w:color w:val="000000"/>
+          <w:sz w:val="20"/>
+          <w:szCs w:val="20"/>
+          <w:highlight w:val="yellow"/>
         </w:rPr>
         <w:t xml:space="preserve">Ingreso de </w:t>
       </w:r>
@@ -1995,6 +2074,7 @@
           <w:color w:val="000000"/>
           <w:sz w:val="20"/>
           <w:szCs w:val="20"/>
+          <w:highlight w:val="yellow"/>
         </w:rPr>
         <w:t>Queja  =</w:t>
       </w:r>
@@ -2005,6 +2085,7 @@
           <w:color w:val="000000"/>
           <w:sz w:val="20"/>
           <w:szCs w:val="20"/>
+          <w:highlight w:val="yellow"/>
         </w:rPr>
         <w:t xml:space="preserve">  Portal</w:t>
       </w:r>
@@ -2029,14 +2110,16 @@
           <w:color w:val="000000"/>
           <w:sz w:val="20"/>
           <w:szCs w:val="20"/>
-        </w:rPr>
-      </w:pPr>
-      <w:r>
-        <w:rPr>
-          <w:rFonts w:ascii="Arial" w:eastAsia="Arial" w:hAnsi="Arial" w:cs="Arial"/>
-          <w:color w:val="000000"/>
-          <w:sz w:val="20"/>
-          <w:szCs w:val="20"/>
+          <w:highlight w:val="yellow"/>
+        </w:rPr>
+      </w:pPr>
+      <w:r>
+        <w:rPr>
+          <w:rFonts w:ascii="Arial" w:eastAsia="Arial" w:hAnsi="Arial" w:cs="Arial"/>
+          <w:color w:val="000000"/>
+          <w:sz w:val="20"/>
+          <w:szCs w:val="20"/>
+          <w:highlight w:val="yellow"/>
         </w:rPr>
         <w:t>Medio de ingreso = Portal</w:t>
       </w:r>
@@ -2061,14 +2144,16 @@
           <w:color w:val="000000"/>
           <w:sz w:val="20"/>
           <w:szCs w:val="20"/>
-        </w:rPr>
-      </w:pPr>
-      <w:r>
-        <w:rPr>
-          <w:rFonts w:ascii="Arial" w:eastAsia="Arial" w:hAnsi="Arial" w:cs="Arial"/>
-          <w:color w:val="000000"/>
-          <w:sz w:val="20"/>
-          <w:szCs w:val="20"/>
+          <w:highlight w:val="yellow"/>
+        </w:rPr>
+      </w:pPr>
+      <w:r>
+        <w:rPr>
+          <w:rFonts w:ascii="Arial" w:eastAsia="Arial" w:hAnsi="Arial" w:cs="Arial"/>
+          <w:color w:val="000000"/>
+          <w:sz w:val="20"/>
+          <w:szCs w:val="20"/>
+          <w:highlight w:val="yellow"/>
         </w:rPr>
         <w:t>Archivo que se adjuntó a la queja</w:t>
       </w:r>
@@ -2094,14 +2179,16 @@
           <w:color w:val="000000"/>
           <w:sz w:val="20"/>
           <w:szCs w:val="20"/>
-        </w:rPr>
-      </w:pPr>
-      <w:r>
-        <w:rPr>
-          <w:rFonts w:ascii="Arial" w:eastAsia="Arial" w:hAnsi="Arial" w:cs="Arial"/>
-          <w:color w:val="000000"/>
-          <w:sz w:val="20"/>
-          <w:szCs w:val="20"/>
+          <w:highlight w:val="yellow"/>
+        </w:rPr>
+      </w:pPr>
+      <w:r>
+        <w:rPr>
+          <w:rFonts w:ascii="Arial" w:eastAsia="Arial" w:hAnsi="Arial" w:cs="Arial"/>
+          <w:color w:val="000000"/>
+          <w:sz w:val="20"/>
+          <w:szCs w:val="20"/>
+          <w:highlight w:val="yellow"/>
         </w:rPr>
         <w:t xml:space="preserve">Respuesta = </w:t>
       </w:r>
@@ -2112,11 +2199,12 @@
           <w:color w:val="000000"/>
           <w:sz w:val="20"/>
           <w:szCs w:val="20"/>
+          <w:highlight w:val="yellow"/>
         </w:rPr>
         <w:t xml:space="preserve">"Ingresada exitosamente a través de la </w:t>
       </w:r>
+      <w:commentRangeStart w:id="8"/>
       <w:commentRangeStart w:id="9"/>
-      <w:commentRangeStart w:id="10"/>
       <w:r>
         <w:rPr>
           <w:rFonts w:ascii="Arial" w:eastAsia="Arial" w:hAnsi="Arial" w:cs="Arial"/>
@@ -2124,6 +2212,7 @@
           <w:color w:val="000000"/>
           <w:sz w:val="20"/>
           <w:szCs w:val="20"/>
+          <w:highlight w:val="yellow"/>
         </w:rPr>
         <w:t xml:space="preserve">aplicación </w:t>
       </w:r>
@@ -2135,6 +2224,7 @@
           <w:color w:val="000000"/>
           <w:sz w:val="20"/>
           <w:szCs w:val="20"/>
+          <w:highlight w:val="yellow"/>
         </w:rPr>
         <w:t>movil</w:t>
       </w:r>
@@ -2146,22 +2236,25 @@
           <w:color w:val="000000"/>
           <w:sz w:val="20"/>
           <w:szCs w:val="20"/>
+          <w:highlight w:val="yellow"/>
         </w:rPr>
         <w:t xml:space="preserve">". </w:t>
       </w:r>
+      <w:commentRangeEnd w:id="8"/>
+      <w:r>
+        <w:rPr>
+          <w:rStyle w:val="Refdecomentario"/>
+          <w:highlight w:val="yellow"/>
+        </w:rPr>
+        <w:commentReference w:id="8"/>
+      </w:r>
       <w:commentRangeEnd w:id="9"/>
       <w:r>
         <w:rPr>
           <w:rStyle w:val="Refdecomentario"/>
+          <w:highlight w:val="yellow"/>
         </w:rPr>
         <w:commentReference w:id="9"/>
-      </w:r>
-      <w:commentRangeEnd w:id="10"/>
-      <w:r>
-        <w:rPr>
-          <w:rStyle w:val="Refdecomentario"/>
-        </w:rPr>
-        <w:commentReference w:id="10"/>
       </w:r>
     </w:p>
     <w:p>
@@ -2183,7 +2276,20 @@
           <w:szCs w:val="20"/>
         </w:rPr>
       </w:pPr>
-      <w:bookmarkStart w:id="11" w:name="_heading=h.2et92p0" w:colFirst="0" w:colLast="0"/>
+      <w:bookmarkStart w:id="10" w:name="_heading=h.2et92p0" w:colFirst="0" w:colLast="0"/>
+      <w:bookmarkEnd w:id="10"/>
+      <w:r>
+        <w:rPr>
+          <w:rFonts w:ascii="Arial" w:eastAsia="Arial" w:hAnsi="Arial" w:cs="Arial"/>
+          <w:b/>
+          <w:color w:val="000000"/>
+          <w:sz w:val="20"/>
+          <w:szCs w:val="20"/>
+          <w:highlight w:val="yellow"/>
+        </w:rPr>
+        <w:t>(Es cuando la queja fue ingresada por medio de la agencia virtual y está en cola para ser atendida por el centraliz</w:t>
+      </w:r>
+      <w:bookmarkStart w:id="11" w:name="_GoBack"/>
       <w:bookmarkEnd w:id="11"/>
       <w:r>
         <w:rPr>
@@ -2192,8 +2298,9 @@
           <w:color w:val="000000"/>
           <w:sz w:val="20"/>
           <w:szCs w:val="20"/>
-        </w:rPr>
-        <w:t>(Es cuando la queja fue ingresada por medio de la agencia virtual y está en cola para ser atendida por el centralizador)</w:t>
+          <w:highlight w:val="yellow"/>
+        </w:rPr>
+        <w:t>ador)</w:t>
       </w:r>
     </w:p>
     <w:p>
@@ -2216,6 +2323,7 @@
           <w:color w:val="000000"/>
           <w:sz w:val="20"/>
           <w:szCs w:val="20"/>
+          <w:highlight w:val="yellow"/>
         </w:rPr>
       </w:pPr>
       <w:bookmarkStart w:id="12" w:name="_heading=h.tyjcwt" w:colFirst="0" w:colLast="0"/>
@@ -2226,6 +2334,7 @@
           <w:color w:val="000000"/>
           <w:sz w:val="20"/>
           <w:szCs w:val="20"/>
+          <w:highlight w:val="yellow"/>
         </w:rPr>
         <w:t>El sistema genera correlativo siguiente al tipo de queja QMS (queja de tipo mal servicio o servicio no conforme) con el siguiente formato QMS-Correlativo-</w:t>
       </w:r>
@@ -2236,6 +2345,7 @@
           <w:color w:val="000000"/>
           <w:sz w:val="20"/>
           <w:szCs w:val="20"/>
+          <w:highlight w:val="yellow"/>
         </w:rPr>
         <w:t>AñoActual</w:t>
       </w:r>
@@ -2246,6 +2356,7 @@
           <w:color w:val="000000"/>
           <w:sz w:val="20"/>
           <w:szCs w:val="20"/>
+          <w:highlight w:val="yellow"/>
         </w:rPr>
         <w:t>.</w:t>
       </w:r>
@@ -2270,14 +2381,16 @@
           <w:color w:val="000000"/>
           <w:sz w:val="20"/>
           <w:szCs w:val="20"/>
-        </w:rPr>
-      </w:pPr>
-      <w:r>
-        <w:rPr>
-          <w:rFonts w:ascii="Arial" w:eastAsia="Arial" w:hAnsi="Arial" w:cs="Arial"/>
-          <w:color w:val="000000"/>
-          <w:sz w:val="20"/>
-          <w:szCs w:val="20"/>
+          <w:highlight w:val="yellow"/>
+        </w:rPr>
+      </w:pPr>
+      <w:r>
+        <w:rPr>
+          <w:rFonts w:ascii="Arial" w:eastAsia="Arial" w:hAnsi="Arial" w:cs="Arial"/>
+          <w:color w:val="000000"/>
+          <w:sz w:val="20"/>
+          <w:szCs w:val="20"/>
+          <w:highlight w:val="yellow"/>
         </w:rPr>
         <w:t>El sistema muestra pantalla con el siguiente mensaje:</w:t>
       </w:r>
@@ -2298,14 +2411,16 @@
           <w:color w:val="000000"/>
           <w:sz w:val="20"/>
           <w:szCs w:val="20"/>
-        </w:rPr>
-      </w:pPr>
-      <w:r>
-        <w:rPr>
-          <w:rFonts w:ascii="Arial" w:eastAsia="Arial" w:hAnsi="Arial" w:cs="Arial"/>
-          <w:color w:val="000000"/>
-          <w:sz w:val="20"/>
-          <w:szCs w:val="20"/>
+          <w:highlight w:val="yellow"/>
+        </w:rPr>
+      </w:pPr>
+      <w:r>
+        <w:rPr>
+          <w:rFonts w:ascii="Arial" w:eastAsia="Arial" w:hAnsi="Arial" w:cs="Arial"/>
+          <w:color w:val="000000"/>
+          <w:sz w:val="20"/>
+          <w:szCs w:val="20"/>
+          <w:highlight w:val="yellow"/>
         </w:rPr>
         <w:t xml:space="preserve">“Señor </w:t>
       </w:r>
@@ -2316,6 +2431,7 @@
           <w:color w:val="000000"/>
           <w:sz w:val="20"/>
           <w:szCs w:val="20"/>
+          <w:highlight w:val="yellow"/>
         </w:rPr>
         <w:t>cuentahabiente,  agradecemos</w:t>
       </w:r>
@@ -2326,6 +2442,7 @@
           <w:color w:val="000000"/>
           <w:sz w:val="20"/>
           <w:szCs w:val="20"/>
+          <w:highlight w:val="yellow"/>
         </w:rPr>
         <w:t xml:space="preserve"> su comunicación,  le informamos que su queja ha sido recibida exitosamente. Para el seguimiento o cualquier consulta relacionada, no olvide que el número de su queja es QMS-Correlativo-</w:t>
       </w:r>
@@ -2336,6 +2453,7 @@
           <w:color w:val="000000"/>
           <w:sz w:val="20"/>
           <w:szCs w:val="20"/>
+          <w:highlight w:val="yellow"/>
         </w:rPr>
         <w:t>Añoactual</w:t>
       </w:r>
@@ -2346,6 +2464,7 @@
           <w:color w:val="000000"/>
           <w:sz w:val="20"/>
           <w:szCs w:val="20"/>
+          <w:highlight w:val="yellow"/>
         </w:rPr>
         <w:t>,”</w:t>
       </w:r>
@@ -2370,6 +2489,7 @@
           <w:color w:val="000000"/>
           <w:sz w:val="20"/>
           <w:szCs w:val="20"/>
+          <w:highlight w:val="yellow"/>
         </w:rPr>
       </w:pPr>
       <w:bookmarkStart w:id="13" w:name="_heading=h.3dy6vkm" w:colFirst="0" w:colLast="0"/>
@@ -2380,6 +2500,7 @@
           <w:color w:val="000000"/>
           <w:sz w:val="20"/>
           <w:szCs w:val="20"/>
+          <w:highlight w:val="yellow"/>
         </w:rPr>
         <w:t xml:space="preserve">El sistema </w:t>
       </w:r>
@@ -2390,6 +2511,7 @@
           <w:color w:val="000000"/>
           <w:sz w:val="20"/>
           <w:szCs w:val="20"/>
+          <w:highlight w:val="yellow"/>
         </w:rPr>
         <w:t>envia</w:t>
       </w:r>
@@ -2400,6 +2522,7 @@
           <w:color w:val="000000"/>
           <w:sz w:val="20"/>
           <w:szCs w:val="20"/>
+          <w:highlight w:val="yellow"/>
         </w:rPr>
         <w:t xml:space="preserve"> correo electrónico a :  (</w:t>
       </w:r>
@@ -2411,6 +2534,7 @@
           <w:color w:val="000000"/>
           <w:sz w:val="20"/>
           <w:szCs w:val="20"/>
+          <w:highlight w:val="yellow"/>
         </w:rPr>
         <w:t>Indicar el formato del correo</w:t>
       </w:r>
@@ -2418,6 +2542,7 @@
       <w:r>
         <w:rPr>
           <w:rStyle w:val="Refdecomentario"/>
+          <w:highlight w:val="yellow"/>
         </w:rPr>
         <w:commentReference w:id="14"/>
       </w:r>
@@ -2425,6 +2550,7 @@
       <w:r>
         <w:rPr>
           <w:rStyle w:val="Refdecomentario"/>
+          <w:highlight w:val="yellow"/>
         </w:rPr>
         <w:commentReference w:id="15"/>
       </w:r>
@@ -2434,6 +2560,7 @@
           <w:color w:val="000000"/>
           <w:sz w:val="20"/>
           <w:szCs w:val="20"/>
+          <w:highlight w:val="yellow"/>
         </w:rPr>
         <w:t>)</w:t>
       </w:r>
@@ -2458,6 +2585,7 @@
           <w:color w:val="000000"/>
           <w:sz w:val="20"/>
           <w:szCs w:val="20"/>
+          <w:highlight w:val="yellow"/>
         </w:rPr>
       </w:pPr>
       <w:commentRangeStart w:id="16"/>
@@ -2469,6 +2597,7 @@
           <w:color w:val="000000"/>
           <w:sz w:val="20"/>
           <w:szCs w:val="20"/>
+          <w:highlight w:val="yellow"/>
           <w:u w:val="single"/>
         </w:rPr>
         <w:lastRenderedPageBreak/>
@@ -2480,6 +2609,7 @@
           <w:color w:val="000000"/>
           <w:sz w:val="20"/>
           <w:szCs w:val="20"/>
+          <w:highlight w:val="yellow"/>
         </w:rPr>
         <w:t xml:space="preserve"> :</w:t>
       </w:r>
@@ -2490,6 +2620,7 @@
           <w:color w:val="000000"/>
           <w:sz w:val="20"/>
           <w:szCs w:val="20"/>
+          <w:highlight w:val="yellow"/>
         </w:rPr>
         <w:t xml:space="preserve"> al correo electrónico ingresado en la queja, si la dirección es válida, con el texto siguiente:</w:t>
       </w:r>
@@ -2511,6 +2642,7 @@
           <w:color w:val="000000"/>
           <w:sz w:val="20"/>
           <w:szCs w:val="20"/>
+          <w:highlight w:val="yellow"/>
         </w:rPr>
       </w:pPr>
       <w:r>
@@ -2520,6 +2652,7 @@
           <w:color w:val="000000"/>
           <w:sz w:val="20"/>
           <w:szCs w:val="20"/>
+          <w:highlight w:val="yellow"/>
         </w:rPr>
         <w:t xml:space="preserve">“Señor </w:t>
       </w:r>
@@ -2531,6 +2664,7 @@
           <w:color w:val="000000"/>
           <w:sz w:val="20"/>
           <w:szCs w:val="20"/>
+          <w:highlight w:val="yellow"/>
         </w:rPr>
         <w:t>cuentahabiente,  agradecemos</w:t>
       </w:r>
@@ -2542,6 +2676,7 @@
           <w:color w:val="000000"/>
           <w:sz w:val="20"/>
           <w:szCs w:val="20"/>
+          <w:highlight w:val="yellow"/>
         </w:rPr>
         <w:t xml:space="preserve"> su comunicación,  le informamos que su queja ha sido recibida exitosamente. Para el seguimiento o cualquier consulta relacionada, no olvide que el número de su queja es QMS-Correlativo-</w:t>
       </w:r>
@@ -2553,6 +2688,7 @@
           <w:color w:val="000000"/>
           <w:sz w:val="20"/>
           <w:szCs w:val="20"/>
+          <w:highlight w:val="yellow"/>
         </w:rPr>
         <w:t>Añoactual</w:t>
       </w:r>
@@ -2564,6 +2700,7 @@
           <w:color w:val="000000"/>
           <w:sz w:val="20"/>
           <w:szCs w:val="20"/>
+          <w:highlight w:val="yellow"/>
         </w:rPr>
         <w:t>,”</w:t>
       </w:r>
@@ -2571,6 +2708,7 @@
       <w:r>
         <w:rPr>
           <w:rStyle w:val="Refdecomentario"/>
+          <w:highlight w:val="yellow"/>
         </w:rPr>
         <w:commentReference w:id="16"/>
       </w:r>
@@ -2578,6 +2716,7 @@
       <w:r>
         <w:rPr>
           <w:rStyle w:val="Refdecomentario"/>
+          <w:highlight w:val="yellow"/>
         </w:rPr>
         <w:commentReference w:id="17"/>
       </w:r>
@@ -2602,14 +2741,16 @@
           <w:color w:val="000000"/>
           <w:sz w:val="20"/>
           <w:szCs w:val="20"/>
-        </w:rPr>
-      </w:pPr>
-      <w:r>
-        <w:rPr>
-          <w:rFonts w:ascii="Arial" w:eastAsia="Arial" w:hAnsi="Arial" w:cs="Arial"/>
-          <w:color w:val="000000"/>
-          <w:sz w:val="20"/>
-          <w:szCs w:val="20"/>
+          <w:highlight w:val="yellow"/>
+        </w:rPr>
+      </w:pPr>
+      <w:r>
+        <w:rPr>
+          <w:rFonts w:ascii="Arial" w:eastAsia="Arial" w:hAnsi="Arial" w:cs="Arial"/>
+          <w:color w:val="000000"/>
+          <w:sz w:val="20"/>
+          <w:szCs w:val="20"/>
+          <w:highlight w:val="yellow"/>
           <w:u w:val="single"/>
         </w:rPr>
         <w:t xml:space="preserve">Al usuario activo, en el  punto de servicio </w:t>
@@ -2622,6 +2763,7 @@
           <w:color w:val="000000"/>
           <w:sz w:val="20"/>
           <w:szCs w:val="20"/>
+          <w:highlight w:val="yellow"/>
           <w:u w:val="single"/>
         </w:rPr>
         <w:t>DCS</w:t>
@@ -2630,6 +2772,7 @@
       <w:r>
         <w:rPr>
           <w:rStyle w:val="Refdecomentario"/>
+          <w:highlight w:val="yellow"/>
         </w:rPr>
         <w:commentReference w:id="18"/>
       </w:r>
@@ -2637,6 +2780,7 @@
       <w:r>
         <w:rPr>
           <w:rStyle w:val="Refdecomentario"/>
+          <w:highlight w:val="yellow"/>
         </w:rPr>
         <w:commentReference w:id="19"/>
       </w:r>
@@ -2646,6 +2790,7 @@
           <w:color w:val="000000"/>
           <w:sz w:val="20"/>
           <w:szCs w:val="20"/>
+          <w:highlight w:val="yellow"/>
           <w:u w:val="single"/>
         </w:rPr>
         <w:t xml:space="preserve"> (Departamento Calidad del Servicio de la Unidad de atención al cuentahabiente), con el cargo Centralizador de quejas</w:t>
@@ -2656,6 +2801,7 @@
           <w:color w:val="000000"/>
           <w:sz w:val="20"/>
           <w:szCs w:val="20"/>
+          <w:highlight w:val="yellow"/>
         </w:rPr>
         <w:t>, con el texto siguiente:</w:t>
       </w:r>
@@ -2677,6 +2823,7 @@
           <w:color w:val="000000"/>
           <w:sz w:val="20"/>
           <w:szCs w:val="20"/>
+          <w:highlight w:val="yellow"/>
         </w:rPr>
       </w:pPr>
       <w:r>
@@ -2686,6 +2833,7 @@
           <w:color w:val="000000"/>
           <w:sz w:val="20"/>
           <w:szCs w:val="20"/>
+          <w:highlight w:val="yellow"/>
         </w:rPr>
         <w:t xml:space="preserve"> “El sistema de quejas le informa que se ha recibido una queja, la cual debe ser asignada dentro de las próximas 24 horas.”</w:t>
       </w:r>
@@ -2710,14 +2858,16 @@
           <w:color w:val="000000"/>
           <w:sz w:val="20"/>
           <w:szCs w:val="20"/>
-        </w:rPr>
-      </w:pPr>
-      <w:r>
-        <w:rPr>
-          <w:rFonts w:ascii="Arial" w:eastAsia="Arial" w:hAnsi="Arial" w:cs="Arial"/>
-          <w:color w:val="000000"/>
-          <w:sz w:val="20"/>
-          <w:szCs w:val="20"/>
+          <w:highlight w:val="yellow"/>
+        </w:rPr>
+      </w:pPr>
+      <w:r>
+        <w:rPr>
+          <w:rFonts w:ascii="Arial" w:eastAsia="Arial" w:hAnsi="Arial" w:cs="Arial"/>
+          <w:color w:val="000000"/>
+          <w:sz w:val="20"/>
+          <w:szCs w:val="20"/>
+          <w:highlight w:val="yellow"/>
         </w:rPr>
         <w:t xml:space="preserve">El sistema habilita </w:t>
       </w:r>
@@ -2728,6 +2878,7 @@
           <w:color w:val="000000"/>
           <w:sz w:val="20"/>
           <w:szCs w:val="20"/>
+          <w:highlight w:val="yellow"/>
         </w:rPr>
         <w:t>opción  “</w:t>
       </w:r>
@@ -2738,6 +2889,7 @@
           <w:color w:val="000000"/>
           <w:sz w:val="20"/>
           <w:szCs w:val="20"/>
+          <w:highlight w:val="yellow"/>
         </w:rPr>
         <w:t xml:space="preserve">Nueva Queja”. </w:t>
       </w:r>
@@ -2762,14 +2914,16 @@
           <w:color w:val="000000"/>
           <w:sz w:val="20"/>
           <w:szCs w:val="20"/>
-        </w:rPr>
-      </w:pPr>
-      <w:r>
-        <w:rPr>
-          <w:rFonts w:ascii="Arial" w:eastAsia="Arial" w:hAnsi="Arial" w:cs="Arial"/>
-          <w:color w:val="000000"/>
-          <w:sz w:val="20"/>
-          <w:szCs w:val="20"/>
+          <w:highlight w:val="yellow"/>
+        </w:rPr>
+      </w:pPr>
+      <w:r>
+        <w:rPr>
+          <w:rFonts w:ascii="Arial" w:eastAsia="Arial" w:hAnsi="Arial" w:cs="Arial"/>
+          <w:color w:val="000000"/>
+          <w:sz w:val="20"/>
+          <w:szCs w:val="20"/>
+          <w:highlight w:val="yellow"/>
         </w:rPr>
         <w:t xml:space="preserve">El usuario elige botón para ingresar una nueva queja y regresa al paso 3.3.2 de este flujo. </w:t>
       </w:r>
@@ -2780,6 +2934,7 @@
           <w:color w:val="000000"/>
           <w:sz w:val="20"/>
           <w:szCs w:val="20"/>
+          <w:highlight w:val="yellow"/>
         </w:rPr>
         <w:t>[FA01]</w:t>
       </w:r>
@@ -2804,14 +2959,16 @@
           <w:color w:val="000000"/>
           <w:sz w:val="27"/>
           <w:szCs w:val="27"/>
-        </w:rPr>
-      </w:pPr>
-      <w:r>
-        <w:rPr>
-          <w:rFonts w:ascii="Arial" w:eastAsia="Arial" w:hAnsi="Arial" w:cs="Arial"/>
-          <w:color w:val="000000"/>
-          <w:sz w:val="20"/>
-          <w:szCs w:val="20"/>
+          <w:highlight w:val="yellow"/>
+        </w:rPr>
+      </w:pPr>
+      <w:r>
+        <w:rPr>
+          <w:rFonts w:ascii="Arial" w:eastAsia="Arial" w:hAnsi="Arial" w:cs="Arial"/>
+          <w:color w:val="000000"/>
+          <w:sz w:val="20"/>
+          <w:szCs w:val="20"/>
+          <w:highlight w:val="yellow"/>
         </w:rPr>
         <w:t>Fin del caso de uso.</w:t>
       </w:r>
@@ -2879,7 +3036,7 @@
           <w:right w:val="nil"/>
           <w:between w:val="nil"/>
         </w:pBdr>
-        <w:ind w:left="360"/>
+        <w:ind w:left="1152"/>
         <w:jc w:val="both"/>
         <w:rPr>
           <w:rFonts w:ascii="Arial" w:eastAsia="Arial" w:hAnsi="Arial" w:cs="Arial"/>
@@ -2949,6 +3106,7 @@
           <w:between w:val="nil"/>
         </w:pBdr>
         <w:spacing w:after="120"/>
+        <w:ind w:left="1872"/>
         <w:jc w:val="both"/>
         <w:rPr>
           <w:rFonts w:ascii="Arial" w:eastAsia="Arial" w:hAnsi="Arial" w:cs="Arial"/>
@@ -2981,6 +3139,7 @@
           <w:between w:val="nil"/>
         </w:pBdr>
         <w:spacing w:after="120"/>
+        <w:ind w:left="1872"/>
         <w:jc w:val="both"/>
         <w:rPr>
           <w:rFonts w:ascii="Arial" w:eastAsia="Arial" w:hAnsi="Arial" w:cs="Arial"/>
@@ -3013,6 +3172,7 @@
           <w:between w:val="nil"/>
         </w:pBdr>
         <w:spacing w:after="120"/>
+        <w:ind w:left="1872"/>
         <w:jc w:val="both"/>
         <w:rPr>
           <w:rFonts w:ascii="Arial" w:eastAsia="Arial" w:hAnsi="Arial" w:cs="Arial"/>
@@ -3537,7 +3697,7 @@
 
 <file path=word/comments.xml><?xml version="1.0" encoding="utf-8"?>
 <w:comments xmlns:wpc="http://schemas.microsoft.com/office/word/2010/wordprocessingCanvas" xmlns:cx="http://schemas.microsoft.com/office/drawing/2014/chartex" xmlns:mc="http://schemas.openxmlformats.org/markup-compatibility/2006" xmlns:o="urn:schemas-microsoft-com:office:office" xmlns:r="http://schemas.openxmlformats.org/officeDocument/2006/relationships" xmlns:m="http://schemas.openxmlformats.org/officeDocument/2006/math" xmlns:v="urn:schemas-microsoft-com:vml" xmlns:wp14="http://schemas.microsoft.com/office/word/2010/wordprocessingDrawing" xmlns:wp="http://schemas.openxmlformats.org/drawingml/2006/wordprocessingDrawing" xmlns:w10="urn:schemas-microsoft-com:office:word" xmlns:w="http://schemas.openxmlformats.org/wordprocessingml/2006/main" xmlns:w14="http://schemas.microsoft.com/office/word/2010/wordml" xmlns:w15="http://schemas.microsoft.com/office/word/2012/wordml" xmlns:w16se="http://schemas.microsoft.com/office/word/2015/wordml/symex" xmlns:wpg="http://schemas.microsoft.com/office/word/2010/wordprocessingGroup" xmlns:wpi="http://schemas.microsoft.com/office/word/2010/wordprocessingInk" xmlns:wne="http://schemas.microsoft.com/office/word/2006/wordml" xmlns:wps="http://schemas.microsoft.com/office/word/2010/wordprocessingShape" mc:Ignorable="w14 w15 w16se wp14">
-  <w:comment w:id="2" w:author="Elio Raymundo" w:date="2020-08-20T19:19:00Z" w:initials="ER">
+  <w:comment w:id="1" w:author="Elio Raymundo" w:date="2020-08-20T19:19:00Z" w:initials="ER">
     <w:p>
       <w:pPr>
         <w:pStyle w:val="Textocomentario"/>
@@ -3553,7 +3713,7 @@
       </w:r>
     </w:p>
   </w:comment>
-  <w:comment w:id="4" w:author="Elio Raymundo" w:date="2020-08-20T19:23:00Z" w:initials="ER">
+  <w:comment w:id="3" w:author="Elio Raymundo" w:date="2020-08-20T19:23:00Z" w:initials="ER">
     <w:p>
       <w:pPr>
         <w:pStyle w:val="Textocomentario"/>
@@ -3566,6 +3726,22 @@
       </w:r>
       <w:r>
         <w:t>No es oficina tributaria</w:t>
+      </w:r>
+    </w:p>
+  </w:comment>
+  <w:comment w:id="4" w:author="Ramirez Colindres, Edy Rigoberto" w:date="2020-08-24T08:55:00Z" w:initials="ER">
+    <w:p>
+      <w:pPr>
+        <w:pStyle w:val="Textocomentario"/>
+      </w:pPr>
+      <w:r>
+        <w:rPr>
+          <w:rStyle w:val="Refdecomentario"/>
+        </w:rPr>
+        <w:annotationRef/>
+      </w:r>
+      <w:r>
+        <w:t>Es punto de atención.</w:t>
       </w:r>
     </w:p>
   </w:comment>
@@ -3580,12 +3756,9 @@
         </w:rPr>
         <w:annotationRef/>
       </w:r>
-      <w:r>
-        <w:t>Es punto de atención.</w:t>
-      </w:r>
     </w:p>
   </w:comment>
-  <w:comment w:id="6" w:author="Ramirez Colindres, Edy Rigoberto" w:date="2020-08-24T08:55:00Z" w:initials="ER">
+  <w:comment w:id="8" w:author="Elio Raymundo" w:date="2020-08-20T19:24:00Z" w:initials="ER">
     <w:p>
       <w:pPr>
         <w:pStyle w:val="Textocomentario"/>
@@ -3596,25 +3769,12 @@
         </w:rPr>
         <w:annotationRef/>
       </w:r>
+      <w:r>
+        <w:t>Es sistema WEB no aplicación móvil, por favor confirmar esto.</w:t>
+      </w:r>
     </w:p>
   </w:comment>
-  <w:comment w:id="9" w:author="Elio Raymundo" w:date="2020-08-20T19:24:00Z" w:initials="ER">
-    <w:p>
-      <w:pPr>
-        <w:pStyle w:val="Textocomentario"/>
-      </w:pPr>
-      <w:r>
-        <w:rPr>
-          <w:rStyle w:val="Refdecomentario"/>
-        </w:rPr>
-        <w:annotationRef/>
-      </w:r>
-      <w:r>
-        <w:t>Es sistema WEB no aplicación móvil, por favor confirmar esto.</w:t>
-      </w:r>
-    </w:p>
-  </w:comment>
-  <w:comment w:id="10" w:author="Ramirez Colindres, Edy Rigoberto" w:date="2020-08-24T08:55:00Z" w:initials="ER">
+  <w:comment w:id="9" w:author="Ramirez Colindres, Edy Rigoberto" w:date="2020-08-24T08:55:00Z" w:initials="ER">
     <w:p>
       <w:pPr>
         <w:pStyle w:val="Textocomentario"/>
@@ -4221,7 +4381,7 @@
               <w:sz w:val="16"/>
               <w:szCs w:val="16"/>
             </w:rPr>
-            <w:t>3</w:t>
+            <w:t>5</w:t>
           </w:r>
           <w:r>
             <w:rPr>

</xml_diff>